<commit_message>
edited synopsis and overview doc
</commit_message>
<xml_diff>
--- a/Project Documents/Overview.docx
+++ b/Project Documents/Overview.docx
@@ -3,151 +3,144 @@
 <w:document xmlns:wpc="http://schemas.microsoft.com/office/word/2010/wordprocessingCanvas" xmlns:cx="http://schemas.microsoft.com/office/drawing/2014/chartex" xmlns:cx1="http://schemas.microsoft.com/office/drawing/2015/9/8/chartex" xmlns:cx2="http://schemas.microsoft.com/office/drawing/2015/10/21/chartex" xmlns:cx3="http://schemas.microsoft.com/office/drawing/2016/5/9/chartex" xmlns:cx4="http://schemas.microsoft.com/office/drawing/2016/5/10/chartex" xmlns:cx5="http://schemas.microsoft.com/office/drawing/2016/5/11/chartex" xmlns:cx6="http://schemas.microsoft.com/office/drawing/2016/5/12/chartex" xmlns:cx7="http://schemas.microsoft.com/office/drawing/2016/5/13/chartex" xmlns:cx8="http://schemas.microsoft.com/office/drawing/2016/5/14/chartex" xmlns:mc="http://schemas.openxmlformats.org/markup-compatibility/2006" xmlns:aink="http://schemas.microsoft.com/office/drawing/2016/ink" xmlns:am3d="http://schemas.microsoft.com/office/drawing/2017/model3d" xmlns:o="urn:schemas-microsoft-com:office:office" xmlns:oel="http://schemas.microsoft.com/office/2019/extlst" xmlns:r="http://schemas.openxmlformats.org/officeDocument/2006/relationships" xmlns:m="http://schemas.openxmlformats.org/officeDocument/2006/math" xmlns:v="urn:schemas-microsoft-com:vml" xmlns:wp14="http://schemas.microsoft.com/office/word/2010/wordprocessingDrawing" xmlns:wp="http://schemas.openxmlformats.org/drawingml/2006/wordprocessingDrawing" xmlns:w10="urn:schemas-microsoft-com:office:word" xmlns:w="http://schemas.openxmlformats.org/wordprocessingml/2006/main" xmlns:w14="http://schemas.microsoft.com/office/word/2010/wordml" xmlns:w15="http://schemas.microsoft.com/office/word/2012/wordml" xmlns:w16cex="http://schemas.microsoft.com/office/word/2018/wordml/cex" xmlns:w16cid="http://schemas.microsoft.com/office/word/2016/wordml/cid" xmlns:w16="http://schemas.microsoft.com/office/word/2018/wordml" xmlns:w16sdtdh="http://schemas.microsoft.com/office/word/2020/wordml/sdtdatahash" xmlns:w16se="http://schemas.microsoft.com/office/word/2015/wordml/symex" xmlns:wpg="http://schemas.microsoft.com/office/word/2010/wordprocessingGroup" xmlns:wpi="http://schemas.microsoft.com/office/word/2010/wordprocessingInk" xmlns:wne="http://schemas.microsoft.com/office/word/2006/wordml" xmlns:wps="http://schemas.microsoft.com/office/word/2010/wordprocessingShape" mc:Ignorable="w14 w15 w16se w16cid w16 w16cex w16sdtdh wp14">
   <w:body>
     <w:p>
-      <w:r>
-        <w:t xml:space="preserve">Website for automation: </w:t>
-      </w:r>
-      <w:r>
+      <w:pPr>
+        <w:jc w:val="center"/>
+        <w:rPr>
+          <w:b/>
+          <w:bCs/>
+          <w:sz w:val="40"/>
+          <w:szCs w:val="40"/>
+          <w:u w:val="single"/>
+        </w:rPr>
+      </w:pPr>
+      <w:r>
+        <w:rPr>
+          <w:b/>
+          <w:bCs/>
+          <w:sz w:val="40"/>
+          <w:szCs w:val="40"/>
+          <w:u w:val="single"/>
+        </w:rPr>
+        <w:t>JIOMART</w:t>
+      </w:r>
+    </w:p>
+    <w:p>
+      <w:pPr>
+        <w:jc w:val="center"/>
         <w:rPr>
           <w:b/>
           <w:bCs/>
         </w:rPr>
-        <w:t>JIOMART</w:t>
-      </w:r>
-    </w:p>
-    <w:p/>
-    <w:p>
-      <w:r>
-        <w:t>These are a few</w:t>
-      </w:r>
-      <w:r>
-        <w:t xml:space="preserve"> functionalities </w:t>
-      </w:r>
-      <w:r>
-        <w:t xml:space="preserve">to </w:t>
-      </w:r>
-      <w:r>
-        <w:t xml:space="preserve">automate on the </w:t>
-      </w:r>
-      <w:proofErr w:type="spellStart"/>
+      </w:pPr>
       <w:r>
         <w:rPr>
           <w:b/>
           <w:bCs/>
         </w:rPr>
-        <w:t>JioMart</w:t>
-      </w:r>
-      <w:proofErr w:type="spellEnd"/>
-      <w:r>
-        <w:t xml:space="preserve"> website along with </w:t>
+        <w:t>Playwright and TypeScript Automatio</w:t>
       </w:r>
       <w:r>
         <w:rPr>
           <w:b/>
           <w:bCs/>
         </w:rPr>
-        <w:t>brief test case ideas</w:t>
-      </w:r>
-      <w:r>
-        <w:t xml:space="preserve">, </w:t>
-      </w:r>
-      <w:r>
+        <w:t>n</w:t>
+      </w:r>
+    </w:p>
+    <w:p>
+      <w:r>
+        <w:pict w14:anchorId="3566A3E4">
+          <v:rect id="_x0000_i1061" style="width:0;height:1.5pt" o:hralign="center" o:hrstd="t" o:hr="t" fillcolor="#a0a0a0" stroked="f"/>
+        </w:pict>
+      </w:r>
+    </w:p>
+    <w:p>
+      <w:pPr>
         <w:rPr>
           <w:b/>
           <w:bCs/>
         </w:rPr>
-        <w:t>features/actions used</w:t>
-      </w:r>
-      <w:r>
-        <w:t xml:space="preserve">, and their </w:t>
-      </w:r>
+      </w:pPr>
       <w:r>
         <w:rPr>
           <w:b/>
           <w:bCs/>
         </w:rPr>
-        <w:t>purpose</w:t>
-      </w:r>
-      <w:r>
-        <w:t xml:space="preserve"> in test automation.</w:t>
+        <w:t>Project Overview – Planning Phase</w:t>
       </w:r>
     </w:p>
     <w:p>
-      <w:pPr>
+      <w:r>
         <w:rPr>
           <w:b/>
           <w:bCs/>
         </w:rPr>
-      </w:pPr>
+        <w:t>Project Title:</w:t>
+      </w:r>
+      <w:r>
+        <w:t xml:space="preserve"> E-Commerce Web Automation Testing using Playwright and TypeScript</w:t>
+      </w:r>
+      <w:r>
+        <w:br/>
+      </w:r>
       <w:r>
         <w:rPr>
           <w:b/>
           <w:bCs/>
         </w:rPr>
-        <w:t xml:space="preserve"> 1. Homepage UI Verification</w:t>
-      </w:r>
+        <w:t>Application Under Test (AUT):</w:t>
+      </w:r>
+      <w:r>
+        <w:t xml:space="preserve"> </w:t>
+      </w:r>
+      <w:hyperlink r:id="rId5" w:history="1">
+        <w:r>
+          <w:rPr>
+            <w:rStyle w:val="Hyperlink"/>
+          </w:rPr>
+          <w:t>https:/</w:t>
+        </w:r>
+        <w:r>
+          <w:rPr>
+            <w:rStyle w:val="Hyperlink"/>
+          </w:rPr>
+          <w:t>/</w:t>
+        </w:r>
+        <w:r>
+          <w:rPr>
+            <w:rStyle w:val="Hyperlink"/>
+          </w:rPr>
+          <w:t>www.jiomart.com</w:t>
+        </w:r>
+      </w:hyperlink>
     </w:p>
     <w:p>
-      <w:pPr>
-        <w:numPr>
-          <w:ilvl w:val="0"/>
-          <w:numId w:val="1"/>
-        </w:numPr>
-      </w:pPr>
-      <w:r>
+      <w:r>
+        <w:pict w14:anchorId="3DAA3C0B">
+          <v:rect id="_x0000_i1062" style="width:0;height:1.5pt" o:hralign="center" o:hrstd="t" o:hr="t" fillcolor="#a0a0a0" stroked="f"/>
+        </w:pict>
+      </w:r>
+    </w:p>
+    <w:p>
+      <w:pPr>
         <w:rPr>
           <w:b/>
           <w:bCs/>
         </w:rPr>
-        <w:t>Test Case</w:t>
-      </w:r>
-      <w:r>
-        <w:t>: Validate presence of essential UI components (logo, search bar, categories, login).</w:t>
-      </w:r>
-    </w:p>
-    <w:p>
-      <w:pPr>
-        <w:numPr>
-          <w:ilvl w:val="0"/>
-          <w:numId w:val="1"/>
-        </w:numPr>
       </w:pPr>
       <w:r>
         <w:rPr>
           <w:b/>
           <w:bCs/>
         </w:rPr>
-        <w:t>Features Used</w:t>
-      </w:r>
-      <w:r>
-        <w:t xml:space="preserve">: </w:t>
-      </w:r>
-      <w:proofErr w:type="spellStart"/>
-      <w:proofErr w:type="gramStart"/>
-      <w:r>
-        <w:t>isDisplayed</w:t>
-      </w:r>
-      <w:proofErr w:type="spellEnd"/>
-      <w:r>
-        <w:t>(</w:t>
-      </w:r>
-      <w:proofErr w:type="gramEnd"/>
-      <w:r>
-        <w:t xml:space="preserve">), </w:t>
-      </w:r>
-      <w:proofErr w:type="spellStart"/>
-      <w:r>
-        <w:t>getText</w:t>
-      </w:r>
-      <w:proofErr w:type="spellEnd"/>
-      <w:r>
-        <w:t>(), assert</w:t>
+        <w:t>Tech Stack:</w:t>
       </w:r>
     </w:p>
     <w:p>
       <w:pPr>
         <w:numPr>
           <w:ilvl w:val="0"/>
-          <w:numId w:val="1"/>
+          <w:numId w:val="21"/>
         </w:numPr>
       </w:pPr>
       <w:r>
@@ -155,33 +148,53 @@
           <w:b/>
           <w:bCs/>
         </w:rPr>
-        <w:t>Purpose</w:t>
-      </w:r>
-      <w:r>
-        <w:t>: Ensure basic components are visible and rendered correctly.</w:t>
+        <w:t>Automation Tool:</w:t>
+      </w:r>
+      <w:r>
+        <w:t xml:space="preserve"> Playwright</w:t>
       </w:r>
     </w:p>
-    <w:p/>
     <w:p>
       <w:pPr>
+        <w:numPr>
+          <w:ilvl w:val="0"/>
+          <w:numId w:val="21"/>
+        </w:numPr>
+      </w:pPr>
+      <w:r>
         <w:rPr>
           <w:b/>
           <w:bCs/>
         </w:rPr>
+        <w:t>Language:</w:t>
+      </w:r>
+      <w:r>
+        <w:t xml:space="preserve"> TypeScript</w:t>
+      </w:r>
+    </w:p>
+    <w:p>
+      <w:pPr>
+        <w:numPr>
+          <w:ilvl w:val="0"/>
+          <w:numId w:val="21"/>
+        </w:numPr>
       </w:pPr>
       <w:r>
         <w:rPr>
           <w:b/>
           <w:bCs/>
         </w:rPr>
-        <w:t xml:space="preserve"> 2. Login Functionality</w:t>
+        <w:t>Design Pattern:</w:t>
+      </w:r>
+      <w:r>
+        <w:t xml:space="preserve"> Page Object Model (POM)</w:t>
       </w:r>
     </w:p>
     <w:p>
       <w:pPr>
         <w:numPr>
           <w:ilvl w:val="0"/>
-          <w:numId w:val="2"/>
+          <w:numId w:val="21"/>
         </w:numPr>
       </w:pPr>
       <w:r>
@@ -189,17 +202,28 @@
           <w:b/>
           <w:bCs/>
         </w:rPr>
-        <w:t>Test Case</w:t>
-      </w:r>
-      <w:r>
-        <w:t>: Test login with valid and invalid credentials.</w:t>
+        <w:t>Test Runner:</w:t>
+      </w:r>
+      <w:r>
+        <w:t xml:space="preserve"> Playwright </w:t>
+      </w:r>
+      <w:r>
+        <w:t>Config file (</w:t>
+      </w:r>
+      <w:proofErr w:type="spellStart"/>
+      <w:r>
+        <w:t>playwright.config.ts</w:t>
+      </w:r>
+      <w:proofErr w:type="spellEnd"/>
+      <w:r>
+        <w:t>)</w:t>
       </w:r>
     </w:p>
     <w:p>
       <w:pPr>
         <w:numPr>
           <w:ilvl w:val="0"/>
-          <w:numId w:val="2"/>
+          <w:numId w:val="21"/>
         </w:numPr>
       </w:pPr>
       <w:r>
@@ -207,72 +231,101 @@
           <w:b/>
           <w:bCs/>
         </w:rPr>
-        <w:t>Features Used</w:t>
-      </w:r>
-      <w:r>
-        <w:t xml:space="preserve">: </w:t>
-      </w:r>
-      <w:proofErr w:type="spellStart"/>
-      <w:proofErr w:type="gramStart"/>
-      <w:r>
-        <w:t>sendKeys</w:t>
-      </w:r>
-      <w:proofErr w:type="spellEnd"/>
-      <w:r>
-        <w:t>(</w:t>
-      </w:r>
-      <w:proofErr w:type="gramEnd"/>
-      <w:r>
-        <w:t xml:space="preserve">), click(), </w:t>
-      </w:r>
-      <w:proofErr w:type="spellStart"/>
-      <w:r>
-        <w:t>getText</w:t>
-      </w:r>
-      <w:proofErr w:type="spellEnd"/>
-      <w:r>
-        <w:t>() (for error messages)</w:t>
+        <w:t>Assertion:</w:t>
+      </w:r>
+      <w:r>
+        <w:t xml:space="preserve"> Built-in Playwright </w:t>
+      </w:r>
+      <w:r>
+        <w:t>‘</w:t>
+      </w:r>
+      <w:r>
+        <w:t>expect</w:t>
+      </w:r>
+      <w:r>
+        <w:t>’</w:t>
+      </w:r>
+      <w:r>
+        <w:t xml:space="preserve"> assertions</w:t>
       </w:r>
     </w:p>
     <w:p>
-      <w:pPr>
-        <w:numPr>
-          <w:ilvl w:val="0"/>
-          <w:numId w:val="2"/>
-        </w:numPr>
-      </w:pPr>
-      <w:r>
+      <w:r>
+        <w:pict w14:anchorId="46CE4025">
+          <v:rect id="_x0000_i1063" style="width:0;height:1.5pt" o:hralign="center" o:hrstd="t" o:hr="t" fillcolor="#a0a0a0" stroked="f"/>
+        </w:pict>
+      </w:r>
+    </w:p>
+    <w:p>
+      <w:pPr>
         <w:rPr>
           <w:b/>
           <w:bCs/>
         </w:rPr>
-        <w:t>Purpose</w:t>
-      </w:r>
-      <w:r>
-        <w:t>: Check user authentication and proper error handling.</w:t>
-      </w:r>
-    </w:p>
-    <w:p/>
-    <w:p>
-      <w:pPr>
+      </w:pPr>
+      <w:r>
         <w:rPr>
           <w:b/>
           <w:bCs/>
         </w:rPr>
+        <w:t>Folder Structure:</w:t>
+      </w:r>
+    </w:p>
+    <w:p>
+      <w:pPr>
+        <w:numPr>
+          <w:ilvl w:val="0"/>
+          <w:numId w:val="22"/>
+        </w:numPr>
       </w:pPr>
       <w:r>
         <w:rPr>
           <w:b/>
           <w:bCs/>
         </w:rPr>
-        <w:t xml:space="preserve"> 3. Search for Products</w:t>
+        <w:t>pages/</w:t>
+      </w:r>
+      <w:r>
+        <w:t xml:space="preserve"> – Contains .</w:t>
+      </w:r>
+      <w:proofErr w:type="spellStart"/>
+      <w:r>
+        <w:t>ts</w:t>
+      </w:r>
+      <w:proofErr w:type="spellEnd"/>
+      <w:r>
+        <w:t xml:space="preserve"> files for each page (e.g., </w:t>
+      </w:r>
+      <w:proofErr w:type="spellStart"/>
+      <w:r>
+        <w:t>homePage.ts</w:t>
+      </w:r>
+      <w:proofErr w:type="spellEnd"/>
+      <w:r>
+        <w:t xml:space="preserve">, </w:t>
+      </w:r>
+      <w:proofErr w:type="spellStart"/>
+      <w:r>
+        <w:t>loginPage.ts</w:t>
+      </w:r>
+      <w:proofErr w:type="spellEnd"/>
+      <w:r>
+        <w:t xml:space="preserve">, </w:t>
+      </w:r>
+      <w:proofErr w:type="spellStart"/>
+      <w:r>
+        <w:t>productPage.ts</w:t>
+      </w:r>
+      <w:proofErr w:type="spellEnd"/>
+      <w:r>
+        <w:t>)</w:t>
       </w:r>
     </w:p>
     <w:p>
       <w:pPr>
         <w:numPr>
           <w:ilvl w:val="0"/>
-          <w:numId w:val="3"/>
+          <w:numId w:val="22"/>
         </w:numPr>
       </w:pPr>
       <w:r>
@@ -280,17 +333,25 @@
           <w:b/>
           <w:bCs/>
         </w:rPr>
-        <w:t>Test Case</w:t>
-      </w:r>
-      <w:r>
-        <w:t>: Enter a product name and verify if relevant products appear.</w:t>
+        <w:t>tests/</w:t>
+      </w:r>
+      <w:r>
+        <w:t xml:space="preserve"> – Contains </w:t>
+      </w:r>
+      <w:proofErr w:type="spellStart"/>
+      <w:r>
+        <w:t>spec.ts</w:t>
+      </w:r>
+      <w:proofErr w:type="spellEnd"/>
+      <w:r>
+        <w:t xml:space="preserve"> files with all test cases</w:t>
       </w:r>
     </w:p>
     <w:p>
       <w:pPr>
         <w:numPr>
           <w:ilvl w:val="0"/>
-          <w:numId w:val="3"/>
+          <w:numId w:val="22"/>
         </w:numPr>
       </w:pPr>
       <w:r>
@@ -298,38 +359,25 @@
           <w:b/>
           <w:bCs/>
         </w:rPr>
-        <w:t>Features Used</w:t>
-      </w:r>
-      <w:r>
-        <w:t xml:space="preserve">: </w:t>
+        <w:t>utils/</w:t>
+      </w:r>
+      <w:r>
+        <w:t xml:space="preserve"> – Includes </w:t>
       </w:r>
       <w:proofErr w:type="spellStart"/>
-      <w:proofErr w:type="gramStart"/>
-      <w:r>
-        <w:t>sendKeys</w:t>
+      <w:r>
+        <w:t>config.ts</w:t>
       </w:r>
       <w:proofErr w:type="spellEnd"/>
       <w:r>
-        <w:t>(</w:t>
-      </w:r>
-      <w:proofErr w:type="gramEnd"/>
-      <w:r>
-        <w:t xml:space="preserve">), click(), </w:t>
-      </w:r>
-      <w:proofErr w:type="spellStart"/>
-      <w:r>
-        <w:t>getText</w:t>
-      </w:r>
-      <w:proofErr w:type="spellEnd"/>
-      <w:r>
-        <w:t>(), assert</w:t>
+        <w:t xml:space="preserve"> with environment constants and reusable data</w:t>
       </w:r>
     </w:p>
     <w:p>
       <w:pPr>
         <w:numPr>
           <w:ilvl w:val="0"/>
-          <w:numId w:val="3"/>
+          <w:numId w:val="22"/>
         </w:numPr>
       </w:pPr>
       <w:r>
@@ -337,16 +385,371 @@
           <w:b/>
           <w:bCs/>
         </w:rPr>
-        <w:t>Purpose</w:t>
-      </w:r>
-      <w:r>
-        <w:t>: Validate the search functionality returns correct results.</w:t>
+        <w:t>fixtures/</w:t>
+      </w:r>
+      <w:r>
+        <w:t xml:space="preserve"> – Manages custom fixtures to inject page objects using POM</w:t>
       </w:r>
     </w:p>
     <w:p>
       <w:pPr>
         <w:ind w:left="720"/>
       </w:pPr>
+      <w:proofErr w:type="spellStart"/>
+      <w:r>
+        <w:t>jiomart</w:t>
+      </w:r>
+      <w:proofErr w:type="spellEnd"/>
+      <w:r>
+        <w:t>-playwright-automation/</w:t>
+      </w:r>
+    </w:p>
+    <w:p>
+      <w:pPr>
+        <w:ind w:left="720"/>
+      </w:pPr>
+      <w:r>
+        <w:rPr>
+          <w:rFonts w:ascii="Arial" w:hAnsi="Arial" w:cs="Arial"/>
+        </w:rPr>
+        <w:t>├</w:t>
+      </w:r>
+      <w:r>
+        <w:rPr>
+          <w:rFonts w:ascii="Aptos" w:hAnsi="Aptos" w:cs="Aptos"/>
+        </w:rPr>
+        <w:t>──</w:t>
+      </w:r>
+      <w:r>
+        <w:t xml:space="preserve"> pages/</w:t>
+      </w:r>
+    </w:p>
+    <w:p>
+      <w:pPr>
+        <w:ind w:left="720"/>
+      </w:pPr>
+      <w:r>
+        <w:t xml:space="preserve">│   </w:t>
+      </w:r>
+      <w:r>
+        <w:rPr>
+          <w:rFonts w:ascii="Arial" w:hAnsi="Arial" w:cs="Arial"/>
+        </w:rPr>
+        <w:t>├</w:t>
+      </w:r>
+      <w:r>
+        <w:rPr>
+          <w:rFonts w:ascii="Aptos" w:hAnsi="Aptos" w:cs="Aptos"/>
+        </w:rPr>
+        <w:t>──</w:t>
+      </w:r>
+      <w:r>
+        <w:t xml:space="preserve"> </w:t>
+      </w:r>
+      <w:proofErr w:type="spellStart"/>
+      <w:r>
+        <w:t>homePage.ts</w:t>
+      </w:r>
+      <w:proofErr w:type="spellEnd"/>
+    </w:p>
+    <w:p>
+      <w:pPr>
+        <w:ind w:left="720"/>
+      </w:pPr>
+      <w:r>
+        <w:t xml:space="preserve">│   </w:t>
+      </w:r>
+      <w:r>
+        <w:rPr>
+          <w:rFonts w:ascii="Arial" w:hAnsi="Arial" w:cs="Arial"/>
+        </w:rPr>
+        <w:t>├</w:t>
+      </w:r>
+      <w:r>
+        <w:rPr>
+          <w:rFonts w:ascii="Aptos" w:hAnsi="Aptos" w:cs="Aptos"/>
+        </w:rPr>
+        <w:t>──</w:t>
+      </w:r>
+      <w:r>
+        <w:t xml:space="preserve"> </w:t>
+      </w:r>
+      <w:proofErr w:type="spellStart"/>
+      <w:r>
+        <w:t>loginPage.ts</w:t>
+      </w:r>
+      <w:proofErr w:type="spellEnd"/>
+    </w:p>
+    <w:p>
+      <w:pPr>
+        <w:ind w:left="720"/>
+      </w:pPr>
+      <w:r>
+        <w:t xml:space="preserve">│   </w:t>
+      </w:r>
+      <w:r>
+        <w:rPr>
+          <w:rFonts w:ascii="Arial" w:hAnsi="Arial" w:cs="Arial"/>
+        </w:rPr>
+        <w:t>├</w:t>
+      </w:r>
+      <w:r>
+        <w:rPr>
+          <w:rFonts w:ascii="Aptos" w:hAnsi="Aptos" w:cs="Aptos"/>
+        </w:rPr>
+        <w:t>──</w:t>
+      </w:r>
+      <w:r>
+        <w:t xml:space="preserve"> </w:t>
+      </w:r>
+      <w:proofErr w:type="spellStart"/>
+      <w:r>
+        <w:t>productPage.ts</w:t>
+      </w:r>
+      <w:proofErr w:type="spellEnd"/>
+    </w:p>
+    <w:p>
+      <w:pPr>
+        <w:ind w:left="720"/>
+      </w:pPr>
+      <w:r>
+        <w:t xml:space="preserve">│   </w:t>
+      </w:r>
+      <w:r>
+        <w:rPr>
+          <w:rFonts w:ascii="Arial" w:hAnsi="Arial" w:cs="Arial"/>
+        </w:rPr>
+        <w:t>├</w:t>
+      </w:r>
+      <w:r>
+        <w:rPr>
+          <w:rFonts w:ascii="Aptos" w:hAnsi="Aptos" w:cs="Aptos"/>
+        </w:rPr>
+        <w:t>──</w:t>
+      </w:r>
+      <w:r>
+        <w:t xml:space="preserve"> </w:t>
+      </w:r>
+      <w:proofErr w:type="spellStart"/>
+      <w:r>
+        <w:t>cartPage.ts</w:t>
+      </w:r>
+      <w:proofErr w:type="spellEnd"/>
+    </w:p>
+    <w:p>
+      <w:pPr>
+        <w:ind w:left="720"/>
+      </w:pPr>
+      <w:r>
+        <w:t xml:space="preserve">│   └── </w:t>
+      </w:r>
+      <w:proofErr w:type="spellStart"/>
+      <w:r>
+        <w:t>wishlistPage.ts</w:t>
+      </w:r>
+      <w:proofErr w:type="spellEnd"/>
+    </w:p>
+    <w:p>
+      <w:pPr>
+        <w:ind w:left="720"/>
+      </w:pPr>
+      <w:r>
+        <w:rPr>
+          <w:rFonts w:ascii="Arial" w:hAnsi="Arial" w:cs="Arial"/>
+        </w:rPr>
+        <w:t>├</w:t>
+      </w:r>
+      <w:r>
+        <w:rPr>
+          <w:rFonts w:ascii="Aptos" w:hAnsi="Aptos" w:cs="Aptos"/>
+        </w:rPr>
+        <w:t>──</w:t>
+      </w:r>
+      <w:r>
+        <w:t xml:space="preserve"> tests/</w:t>
+      </w:r>
+    </w:p>
+    <w:p>
+      <w:pPr>
+        <w:ind w:left="720"/>
+      </w:pPr>
+      <w:r>
+        <w:lastRenderedPageBreak/>
+        <w:t xml:space="preserve">│   └── </w:t>
+      </w:r>
+      <w:proofErr w:type="spellStart"/>
+      <w:proofErr w:type="gramStart"/>
+      <w:r>
+        <w:t>jiomart.spec</w:t>
+      </w:r>
+      <w:proofErr w:type="gramEnd"/>
+      <w:r>
+        <w:t>.ts</w:t>
+      </w:r>
+      <w:proofErr w:type="spellEnd"/>
+    </w:p>
+    <w:p>
+      <w:pPr>
+        <w:ind w:left="720"/>
+      </w:pPr>
+      <w:r>
+        <w:rPr>
+          <w:rFonts w:ascii="Arial" w:hAnsi="Arial" w:cs="Arial"/>
+        </w:rPr>
+        <w:t>├</w:t>
+      </w:r>
+      <w:r>
+        <w:rPr>
+          <w:rFonts w:ascii="Aptos" w:hAnsi="Aptos" w:cs="Aptos"/>
+        </w:rPr>
+        <w:t>──</w:t>
+      </w:r>
+      <w:r>
+        <w:t xml:space="preserve"> utils/</w:t>
+      </w:r>
+    </w:p>
+    <w:p>
+      <w:pPr>
+        <w:ind w:left="720"/>
+      </w:pPr>
+      <w:r>
+        <w:t xml:space="preserve">│   └── </w:t>
+      </w:r>
+      <w:proofErr w:type="spellStart"/>
+      <w:r>
+        <w:t>config.ts</w:t>
+      </w:r>
+      <w:proofErr w:type="spellEnd"/>
+    </w:p>
+    <w:p>
+      <w:pPr>
+        <w:ind w:left="720"/>
+      </w:pPr>
+      <w:r>
+        <w:rPr>
+          <w:rFonts w:ascii="Arial" w:hAnsi="Arial" w:cs="Arial"/>
+        </w:rPr>
+        <w:t>├</w:t>
+      </w:r>
+      <w:r>
+        <w:rPr>
+          <w:rFonts w:ascii="Aptos" w:hAnsi="Aptos" w:cs="Aptos"/>
+        </w:rPr>
+        <w:t>──</w:t>
+      </w:r>
+      <w:r>
+        <w:t xml:space="preserve"> fixtures/</w:t>
+      </w:r>
+    </w:p>
+    <w:p>
+      <w:pPr>
+        <w:ind w:left="720"/>
+      </w:pPr>
+      <w:r>
+        <w:t xml:space="preserve">│   └── </w:t>
+      </w:r>
+      <w:proofErr w:type="spellStart"/>
+      <w:r>
+        <w:t>f</w:t>
+      </w:r>
+      <w:r>
+        <w:t>ixtures.ts</w:t>
+      </w:r>
+      <w:proofErr w:type="spellEnd"/>
+    </w:p>
+    <w:p>
+      <w:pPr>
+        <w:ind w:left="720"/>
+      </w:pPr>
+      <w:r>
+        <w:rPr>
+          <w:rFonts w:ascii="Arial" w:hAnsi="Arial" w:cs="Arial"/>
+        </w:rPr>
+        <w:t>├</w:t>
+      </w:r>
+      <w:r>
+        <w:rPr>
+          <w:rFonts w:ascii="Aptos" w:hAnsi="Aptos" w:cs="Aptos"/>
+        </w:rPr>
+        <w:t>──</w:t>
+      </w:r>
+      <w:r>
+        <w:t xml:space="preserve"> </w:t>
+      </w:r>
+      <w:proofErr w:type="spellStart"/>
+      <w:r>
+        <w:t>playwright.config.ts</w:t>
+      </w:r>
+      <w:proofErr w:type="spellEnd"/>
+    </w:p>
+    <w:p>
+      <w:pPr>
+        <w:ind w:left="720"/>
+      </w:pPr>
+      <w:r>
+        <w:rPr>
+          <w:rFonts w:ascii="Arial" w:hAnsi="Arial" w:cs="Arial"/>
+        </w:rPr>
+        <w:t>├</w:t>
+      </w:r>
+      <w:r>
+        <w:rPr>
+          <w:rFonts w:ascii="Aptos" w:hAnsi="Aptos" w:cs="Aptos"/>
+        </w:rPr>
+        <w:t>──</w:t>
+      </w:r>
+      <w:r>
+        <w:t xml:space="preserve"> </w:t>
+      </w:r>
+      <w:proofErr w:type="spellStart"/>
+      <w:proofErr w:type="gramStart"/>
+      <w:r>
+        <w:t>package.json</w:t>
+      </w:r>
+      <w:proofErr w:type="spellEnd"/>
+      <w:proofErr w:type="gramEnd"/>
+    </w:p>
+    <w:p>
+      <w:pPr>
+        <w:ind w:left="720"/>
+      </w:pPr>
+      <w:r>
+        <w:rPr>
+          <w:rFonts w:ascii="Arial" w:hAnsi="Arial" w:cs="Arial"/>
+        </w:rPr>
+        <w:t>├</w:t>
+      </w:r>
+      <w:r>
+        <w:rPr>
+          <w:rFonts w:ascii="Aptos" w:hAnsi="Aptos" w:cs="Aptos"/>
+        </w:rPr>
+        <w:t>──</w:t>
+      </w:r>
+      <w:r>
+        <w:t xml:space="preserve"> </w:t>
+      </w:r>
+      <w:proofErr w:type="spellStart"/>
+      <w:proofErr w:type="gramStart"/>
+      <w:r>
+        <w:t>tsconfig.json</w:t>
+      </w:r>
+      <w:proofErr w:type="spellEnd"/>
+      <w:proofErr w:type="gramEnd"/>
+    </w:p>
+    <w:p>
+      <w:pPr>
+        <w:ind w:left="720"/>
+      </w:pPr>
+      <w:r>
+        <w:t>└── README.md</w:t>
+      </w:r>
+    </w:p>
+    <w:p>
+      <w:r>
+        <w:pict w14:anchorId="717FB696">
+          <v:rect id="_x0000_i1064" style="width:0;height:1.5pt" o:hralign="center" o:hrstd="t" o:hr="t" fillcolor="#a0a0a0" stroked="f"/>
+        </w:pict>
+      </w:r>
     </w:p>
     <w:p>
       <w:pPr>
@@ -360,1985 +763,202 @@
           <w:b/>
           <w:bCs/>
         </w:rPr>
-        <w:t xml:space="preserve"> 4. Product Listing and Filtering</w:t>
+        <w:t>Test Scenarios Covered:</w:t>
       </w:r>
     </w:p>
     <w:p>
       <w:pPr>
         <w:numPr>
           <w:ilvl w:val="0"/>
-          <w:numId w:val="4"/>
+          <w:numId w:val="23"/>
         </w:numPr>
       </w:pPr>
       <w:r>
+        <w:t>Login</w:t>
+      </w:r>
+      <w:r>
+        <w:t>/Logout – Valid login credentials</w:t>
+      </w:r>
+    </w:p>
+    <w:p>
+      <w:pPr>
+        <w:numPr>
+          <w:ilvl w:val="0"/>
+          <w:numId w:val="23"/>
+        </w:numPr>
+      </w:pPr>
+      <w:r>
+        <w:t>Add to Cart</w:t>
+      </w:r>
+      <w:r>
+        <w:t xml:space="preserve"> – Proceed till checkout, Cart functionalities</w:t>
+      </w:r>
+    </w:p>
+    <w:p>
+      <w:pPr>
+        <w:numPr>
+          <w:ilvl w:val="0"/>
+          <w:numId w:val="23"/>
+        </w:numPr>
+      </w:pPr>
+      <w:r>
+        <w:t>Add to Wishlist</w:t>
+      </w:r>
+      <w:r>
+        <w:t xml:space="preserve"> – Wishlist functionalities</w:t>
+      </w:r>
+    </w:p>
+    <w:p>
+      <w:pPr>
+        <w:numPr>
+          <w:ilvl w:val="0"/>
+          <w:numId w:val="23"/>
+        </w:numPr>
+      </w:pPr>
+      <w:r>
+        <w:t>Product Search</w:t>
+      </w:r>
+      <w:r>
+        <w:t xml:space="preserve"> – Verify search and display functionalities</w:t>
+      </w:r>
+    </w:p>
+    <w:p>
+      <w:pPr>
+        <w:numPr>
+          <w:ilvl w:val="0"/>
+          <w:numId w:val="23"/>
+        </w:numPr>
+      </w:pPr>
+      <w:r>
+        <w:t>Apply Filters</w:t>
+      </w:r>
+      <w:r>
+        <w:t xml:space="preserve"> – Apply different filters and verify results</w:t>
+      </w:r>
+    </w:p>
+    <w:p>
+      <w:pPr>
+        <w:numPr>
+          <w:ilvl w:val="0"/>
+          <w:numId w:val="23"/>
+        </w:numPr>
+      </w:pPr>
+      <w:r>
+        <w:t>Apply Sort Options</w:t>
+      </w:r>
+      <w:r>
+        <w:t xml:space="preserve"> – Apply different sorts and verify the product list</w:t>
+      </w:r>
+    </w:p>
+    <w:p>
+      <w:pPr>
+        <w:numPr>
+          <w:ilvl w:val="0"/>
+          <w:numId w:val="23"/>
+        </w:numPr>
+      </w:pPr>
+      <w:r>
+        <w:t>Handle Out-of-Stock Products</w:t>
+      </w:r>
+      <w:r>
+        <w:t xml:space="preserve"> – If it correctly displays out of stock products</w:t>
+      </w:r>
+    </w:p>
+    <w:p>
+      <w:pPr>
+        <w:numPr>
+          <w:ilvl w:val="0"/>
+          <w:numId w:val="23"/>
+        </w:numPr>
+      </w:pPr>
+      <w:r>
+        <w:t>Validate Search Results List</w:t>
+      </w:r>
+      <w:r>
+        <w:t xml:space="preserve"> – Validate search with list functionality</w:t>
+      </w:r>
+    </w:p>
+    <w:p>
+      <w:pPr>
+        <w:numPr>
+          <w:ilvl w:val="0"/>
+          <w:numId w:val="23"/>
+        </w:numPr>
+      </w:pPr>
+      <w:r>
+        <w:t>Profile page updates – Validating profile changes and settings changes</w:t>
+      </w:r>
+    </w:p>
+    <w:p>
+      <w:r>
+        <w:pict w14:anchorId="4B8C8EF4">
+          <v:rect id="_x0000_i1065" style="width:0;height:1.5pt" o:hralign="center" o:hrstd="t" o:hr="t" fillcolor="#a0a0a0" stroked="f"/>
+        </w:pict>
+      </w:r>
+    </w:p>
+    <w:p>
+      <w:pPr>
         <w:rPr>
           <w:b/>
           <w:bCs/>
         </w:rPr>
-        <w:t>Test Case</w:t>
-      </w:r>
-      <w:r>
-        <w:t>: Apply category filters or sort options and check if product list updates.</w:t>
-      </w:r>
-    </w:p>
-    <w:p>
-      <w:pPr>
-        <w:numPr>
-          <w:ilvl w:val="0"/>
-          <w:numId w:val="4"/>
-        </w:numPr>
       </w:pPr>
       <w:r>
         <w:rPr>
           <w:b/>
           <w:bCs/>
         </w:rPr>
-        <w:t>Features Used</w:t>
-      </w:r>
-      <w:r>
-        <w:t xml:space="preserve">: </w:t>
-      </w:r>
-      <w:proofErr w:type="gramStart"/>
-      <w:r>
-        <w:t>click(</w:t>
-      </w:r>
-      <w:proofErr w:type="gramEnd"/>
-      <w:r>
-        <w:t xml:space="preserve">), </w:t>
-      </w:r>
-      <w:proofErr w:type="spellStart"/>
-      <w:r>
-        <w:t>getText</w:t>
-      </w:r>
-      <w:proofErr w:type="spellEnd"/>
-      <w:r>
-        <w:t xml:space="preserve">(), assert, </w:t>
-      </w:r>
-      <w:proofErr w:type="spellStart"/>
-      <w:r>
-        <w:t>isSelected</w:t>
-      </w:r>
-      <w:proofErr w:type="spellEnd"/>
-      <w:r>
-        <w:t>()</w:t>
+        <w:t>Objectives:</w:t>
       </w:r>
     </w:p>
     <w:p>
       <w:pPr>
         <w:numPr>
           <w:ilvl w:val="0"/>
-          <w:numId w:val="4"/>
+          <w:numId w:val="24"/>
         </w:numPr>
       </w:pPr>
       <w:r>
-        <w:rPr>
-          <w:b/>
-          <w:bCs/>
-        </w:rPr>
-        <w:t>Purpose</w:t>
-      </w:r>
-      <w:r>
-        <w:t>: Ensure filters and sorting work as intended.</w:t>
-      </w:r>
-    </w:p>
-    <w:p/>
-    <w:p>
-      <w:pPr>
-        <w:rPr>
-          <w:b/>
-          <w:bCs/>
-        </w:rPr>
-      </w:pPr>
-      <w:r>
-        <w:rPr>
-          <w:b/>
-          <w:bCs/>
-        </w:rPr>
-        <w:t xml:space="preserve"> 5. Mouse Hover Over Categories</w:t>
+        <w:t xml:space="preserve">Automate critical user flows on </w:t>
+      </w:r>
+      <w:proofErr w:type="spellStart"/>
+      <w:r>
+        <w:t>JioMart</w:t>
+      </w:r>
+      <w:proofErr w:type="spellEnd"/>
+      <w:r>
+        <w:t xml:space="preserve"> to ensure functional reliability</w:t>
       </w:r>
     </w:p>
     <w:p>
       <w:pPr>
         <w:numPr>
           <w:ilvl w:val="0"/>
-          <w:numId w:val="5"/>
+          <w:numId w:val="24"/>
         </w:numPr>
       </w:pPr>
       <w:r>
-        <w:rPr>
-          <w:b/>
-          <w:bCs/>
-        </w:rPr>
-        <w:t>Test Case</w:t>
-      </w:r>
-      <w:r>
-        <w:t>: Hover over a category to check if sub-categories appear.</w:t>
+        <w:t>Build a scalable and maintainable test architecture using Playwright</w:t>
       </w:r>
     </w:p>
     <w:p>
       <w:pPr>
         <w:numPr>
           <w:ilvl w:val="0"/>
-          <w:numId w:val="5"/>
+          <w:numId w:val="24"/>
         </w:numPr>
       </w:pPr>
       <w:r>
-        <w:rPr>
-          <w:b/>
-          <w:bCs/>
-        </w:rPr>
-        <w:t>Features Used</w:t>
-      </w:r>
-      <w:r>
-        <w:t xml:space="preserve">: </w:t>
-      </w:r>
-      <w:proofErr w:type="spellStart"/>
-      <w:r>
-        <w:t>Actions.mouseHover</w:t>
-      </w:r>
-      <w:proofErr w:type="spellEnd"/>
-      <w:r>
-        <w:t xml:space="preserve">(), </w:t>
-      </w:r>
-      <w:proofErr w:type="spellStart"/>
-      <w:proofErr w:type="gramStart"/>
-      <w:r>
-        <w:t>isDisplayed</w:t>
-      </w:r>
-      <w:proofErr w:type="spellEnd"/>
-      <w:r>
-        <w:t>(</w:t>
-      </w:r>
-      <w:proofErr w:type="gramEnd"/>
-      <w:r>
-        <w:t>)</w:t>
+        <w:t>Validate both positive and negative scenarios to ensure robustness</w:t>
       </w:r>
     </w:p>
     <w:p>
-      <w:pPr>
-        <w:numPr>
-          <w:ilvl w:val="0"/>
-          <w:numId w:val="5"/>
-        </w:numPr>
-      </w:pPr>
-      <w:r>
-        <w:rPr>
-          <w:b/>
-          <w:bCs/>
-        </w:rPr>
-        <w:lastRenderedPageBreak/>
-        <w:t>Purpose</w:t>
-      </w:r>
-      <w:r>
-        <w:t xml:space="preserve">: Validate navigation </w:t>
-      </w:r>
-      <w:proofErr w:type="spellStart"/>
-      <w:r>
-        <w:t>behavior</w:t>
-      </w:r>
-      <w:proofErr w:type="spellEnd"/>
-      <w:r>
-        <w:t xml:space="preserve"> and dropdown visibility.</w:t>
+      <w:r>
+        <w:pict w14:anchorId="6A550739">
+          <v:rect id="_x0000_i1066" style="width:0;height:1.5pt" o:hralign="center" o:hrstd="t" o:hr="t" fillcolor="#a0a0a0" stroked="f"/>
+        </w:pict>
       </w:r>
     </w:p>
-    <w:p/>
-    <w:p>
-      <w:pPr>
-        <w:rPr>
-          <w:b/>
-          <w:bCs/>
-        </w:rPr>
-      </w:pPr>
-      <w:r>
-        <w:rPr>
-          <w:b/>
-          <w:bCs/>
-        </w:rPr>
-        <w:t xml:space="preserve"> 6. Add to Cart Functionality</w:t>
-      </w:r>
-    </w:p>
-    <w:p>
-      <w:pPr>
-        <w:numPr>
-          <w:ilvl w:val="0"/>
-          <w:numId w:val="6"/>
-        </w:numPr>
-      </w:pPr>
-      <w:r>
-        <w:rPr>
-          <w:b/>
-          <w:bCs/>
-        </w:rPr>
-        <w:t>Test Case</w:t>
-      </w:r>
-      <w:r>
-        <w:t>: Select a product and add it to the cart; verify it gets added.</w:t>
-      </w:r>
-    </w:p>
-    <w:p>
-      <w:pPr>
-        <w:numPr>
-          <w:ilvl w:val="0"/>
-          <w:numId w:val="6"/>
-        </w:numPr>
-      </w:pPr>
-      <w:r>
-        <w:rPr>
-          <w:b/>
-          <w:bCs/>
-        </w:rPr>
-        <w:t>Features Used</w:t>
-      </w:r>
-      <w:r>
-        <w:t xml:space="preserve">: </w:t>
-      </w:r>
-      <w:proofErr w:type="gramStart"/>
-      <w:r>
-        <w:t>click(</w:t>
-      </w:r>
-      <w:proofErr w:type="gramEnd"/>
-      <w:r>
-        <w:t xml:space="preserve">), </w:t>
-      </w:r>
-      <w:proofErr w:type="spellStart"/>
-      <w:r>
-        <w:t>getText</w:t>
-      </w:r>
-      <w:proofErr w:type="spellEnd"/>
-      <w:r>
-        <w:t>(), assert</w:t>
-      </w:r>
-    </w:p>
-    <w:p>
-      <w:pPr>
-        <w:numPr>
-          <w:ilvl w:val="0"/>
-          <w:numId w:val="6"/>
-        </w:numPr>
-      </w:pPr>
-      <w:r>
-        <w:rPr>
-          <w:b/>
-          <w:bCs/>
-        </w:rPr>
-        <w:t>Purpose</w:t>
-      </w:r>
-      <w:r>
-        <w:t>: Check if cart updates correctly with selected items.</w:t>
-      </w:r>
-    </w:p>
-    <w:p/>
-    <w:p>
-      <w:r>
-        <w:rPr>
-          <w:b/>
-          <w:bCs/>
-        </w:rPr>
-        <w:t xml:space="preserve"> 7. Cart Operations</w:t>
-      </w:r>
-    </w:p>
-    <w:p>
-      <w:pPr>
-        <w:numPr>
-          <w:ilvl w:val="0"/>
-          <w:numId w:val="7"/>
-        </w:numPr>
-      </w:pPr>
-      <w:r>
-        <w:rPr>
-          <w:b/>
-          <w:bCs/>
-        </w:rPr>
-        <w:t>Test Case</w:t>
-      </w:r>
-      <w:r>
-        <w:t>: Increase/decrease quantity, remove product, validate total.</w:t>
-      </w:r>
-    </w:p>
-    <w:p>
-      <w:pPr>
-        <w:numPr>
-          <w:ilvl w:val="0"/>
-          <w:numId w:val="7"/>
-        </w:numPr>
-      </w:pPr>
-      <w:r>
-        <w:rPr>
-          <w:b/>
-          <w:bCs/>
-        </w:rPr>
-        <w:t>Features Used</w:t>
-      </w:r>
-      <w:r>
-        <w:t xml:space="preserve">: </w:t>
-      </w:r>
-      <w:proofErr w:type="gramStart"/>
-      <w:r>
-        <w:t>click(</w:t>
-      </w:r>
-      <w:proofErr w:type="gramEnd"/>
-      <w:r>
-        <w:t xml:space="preserve">), </w:t>
-      </w:r>
-      <w:proofErr w:type="spellStart"/>
-      <w:r>
-        <w:t>getText</w:t>
-      </w:r>
-      <w:proofErr w:type="spellEnd"/>
-      <w:r>
-        <w:t>(), assert</w:t>
-      </w:r>
-    </w:p>
-    <w:p>
-      <w:pPr>
-        <w:numPr>
-          <w:ilvl w:val="0"/>
-          <w:numId w:val="7"/>
-        </w:numPr>
-      </w:pPr>
-      <w:r>
-        <w:rPr>
-          <w:b/>
-          <w:bCs/>
-        </w:rPr>
-        <w:t>Purpose</w:t>
-      </w:r>
-      <w:r>
-        <w:t>: Validate cart updates reflect user actions accurately.</w:t>
-      </w:r>
-    </w:p>
-    <w:p/>
-    <w:p>
-      <w:pPr>
-        <w:rPr>
-          <w:b/>
-          <w:bCs/>
-        </w:rPr>
-      </w:pPr>
-      <w:r>
-        <w:rPr>
-          <w:b/>
-          <w:bCs/>
-        </w:rPr>
-        <w:t xml:space="preserve"> 8. Checkout and Delivery Pin Code Verification</w:t>
-      </w:r>
-    </w:p>
-    <w:p>
-      <w:pPr>
-        <w:numPr>
-          <w:ilvl w:val="0"/>
-          <w:numId w:val="8"/>
-        </w:numPr>
-      </w:pPr>
-      <w:r>
-        <w:rPr>
-          <w:b/>
-          <w:bCs/>
-        </w:rPr>
-        <w:t>Test Case</w:t>
-      </w:r>
-      <w:r>
-        <w:t xml:space="preserve">: Enter </w:t>
-      </w:r>
-      <w:proofErr w:type="spellStart"/>
-      <w:r>
-        <w:t>pincode</w:t>
-      </w:r>
-      <w:proofErr w:type="spellEnd"/>
-      <w:r>
-        <w:t xml:space="preserve"> and verify if the product is deliverable.</w:t>
-      </w:r>
-    </w:p>
-    <w:p>
-      <w:pPr>
-        <w:numPr>
-          <w:ilvl w:val="0"/>
-          <w:numId w:val="8"/>
-        </w:numPr>
-      </w:pPr>
-      <w:r>
-        <w:rPr>
-          <w:b/>
-          <w:bCs/>
-        </w:rPr>
-        <w:t>Features Used</w:t>
-      </w:r>
-      <w:r>
-        <w:t xml:space="preserve">: </w:t>
-      </w:r>
-      <w:proofErr w:type="spellStart"/>
-      <w:proofErr w:type="gramStart"/>
-      <w:r>
-        <w:t>sendKeys</w:t>
-      </w:r>
-      <w:proofErr w:type="spellEnd"/>
-      <w:r>
-        <w:t>(</w:t>
-      </w:r>
-      <w:proofErr w:type="gramEnd"/>
-      <w:r>
-        <w:t xml:space="preserve">), click(), </w:t>
-      </w:r>
-      <w:proofErr w:type="spellStart"/>
-      <w:r>
-        <w:t>getText</w:t>
-      </w:r>
-      <w:proofErr w:type="spellEnd"/>
-      <w:r>
-        <w:t>()</w:t>
-      </w:r>
-    </w:p>
-    <w:p>
-      <w:pPr>
-        <w:numPr>
-          <w:ilvl w:val="0"/>
-          <w:numId w:val="8"/>
-        </w:numPr>
-      </w:pPr>
-      <w:r>
-        <w:rPr>
-          <w:b/>
-          <w:bCs/>
-        </w:rPr>
-        <w:t>Purpose</w:t>
-      </w:r>
-      <w:r>
-        <w:t>: Ensure delivery serviceability logic is working.</w:t>
-      </w:r>
-    </w:p>
-    <w:p/>
-    <w:p>
-      <w:pPr>
-        <w:rPr>
-          <w:b/>
-          <w:bCs/>
-        </w:rPr>
-      </w:pPr>
-      <w:r>
-        <w:rPr>
-          <w:b/>
-          <w:bCs/>
-        </w:rPr>
-        <w:t xml:space="preserve"> 9. Logout Functionality</w:t>
-      </w:r>
-    </w:p>
-    <w:p>
-      <w:pPr>
-        <w:numPr>
-          <w:ilvl w:val="0"/>
-          <w:numId w:val="9"/>
-        </w:numPr>
-      </w:pPr>
-      <w:r>
-        <w:rPr>
-          <w:b/>
-          <w:bCs/>
-        </w:rPr>
-        <w:t>Test Case</w:t>
-      </w:r>
-      <w:r>
-        <w:t>: Login → Logout → Confirm user is redirected properly.</w:t>
-      </w:r>
-    </w:p>
-    <w:p>
-      <w:pPr>
-        <w:numPr>
-          <w:ilvl w:val="0"/>
-          <w:numId w:val="9"/>
-        </w:numPr>
-      </w:pPr>
-      <w:r>
-        <w:rPr>
-          <w:b/>
-          <w:bCs/>
-        </w:rPr>
-        <w:t>Features Used</w:t>
-      </w:r>
-      <w:r>
-        <w:t xml:space="preserve">: </w:t>
-      </w:r>
-      <w:proofErr w:type="gramStart"/>
-      <w:r>
-        <w:t>click(</w:t>
-      </w:r>
-      <w:proofErr w:type="gramEnd"/>
-      <w:r>
-        <w:t xml:space="preserve">), </w:t>
-      </w:r>
-      <w:proofErr w:type="spellStart"/>
-      <w:r>
-        <w:t>getText</w:t>
-      </w:r>
-      <w:proofErr w:type="spellEnd"/>
-      <w:r>
-        <w:t>()</w:t>
-      </w:r>
-    </w:p>
-    <w:p>
-      <w:pPr>
-        <w:numPr>
-          <w:ilvl w:val="0"/>
-          <w:numId w:val="9"/>
-        </w:numPr>
-      </w:pPr>
-      <w:r>
-        <w:rPr>
-          <w:b/>
-          <w:bCs/>
-        </w:rPr>
-        <w:t>Purpose</w:t>
-      </w:r>
-      <w:r>
-        <w:t>: Validate session ends properly.</w:t>
-      </w:r>
-    </w:p>
-    <w:p/>
-    <w:p>
-      <w:pPr>
-        <w:rPr>
-          <w:b/>
-          <w:bCs/>
-        </w:rPr>
-      </w:pPr>
-      <w:r>
-        <w:rPr>
-          <w:b/>
-          <w:bCs/>
-        </w:rPr>
-        <w:t xml:space="preserve"> 10. Contact/Help Page Navigation</w:t>
-      </w:r>
-    </w:p>
-    <w:p>
-      <w:pPr>
-        <w:numPr>
-          <w:ilvl w:val="0"/>
-          <w:numId w:val="10"/>
-        </w:numPr>
-      </w:pPr>
-      <w:r>
-        <w:rPr>
-          <w:b/>
-          <w:bCs/>
-        </w:rPr>
-        <w:t>Test Case</w:t>
-      </w:r>
-      <w:r>
-        <w:t>: Navigate to Help or Contact Us and check for FAQs.</w:t>
-      </w:r>
-    </w:p>
-    <w:p>
-      <w:pPr>
-        <w:numPr>
-          <w:ilvl w:val="0"/>
-          <w:numId w:val="10"/>
-        </w:numPr>
-      </w:pPr>
-      <w:r>
-        <w:rPr>
-          <w:b/>
-          <w:bCs/>
-        </w:rPr>
-        <w:t>Features Used</w:t>
-      </w:r>
-      <w:r>
-        <w:t xml:space="preserve">: </w:t>
-      </w:r>
-      <w:proofErr w:type="gramStart"/>
-      <w:r>
-        <w:t>click(</w:t>
-      </w:r>
-      <w:proofErr w:type="gramEnd"/>
-      <w:r>
-        <w:t xml:space="preserve">), </w:t>
-      </w:r>
-      <w:proofErr w:type="spellStart"/>
-      <w:r>
-        <w:t>getText</w:t>
-      </w:r>
-      <w:proofErr w:type="spellEnd"/>
-      <w:r>
-        <w:t>()</w:t>
-      </w:r>
-    </w:p>
-    <w:p>
-      <w:pPr>
-        <w:numPr>
-          <w:ilvl w:val="0"/>
-          <w:numId w:val="10"/>
-        </w:numPr>
-      </w:pPr>
-      <w:r>
-        <w:rPr>
-          <w:b/>
-          <w:bCs/>
-        </w:rPr>
-        <w:t>Purpose</w:t>
-      </w:r>
-      <w:r>
-        <w:t>: Ensure support information is accessible.</w:t>
-      </w:r>
-    </w:p>
-    <w:p/>
-    <w:p>
-      <w:pPr>
-        <w:rPr>
-          <w:b/>
-          <w:bCs/>
-        </w:rPr>
-      </w:pPr>
-      <w:r>
-        <w:rPr>
-          <w:b/>
-          <w:bCs/>
-        </w:rPr>
-        <w:t>11. Product Detail Page Validation</w:t>
-      </w:r>
-    </w:p>
-    <w:p>
-      <w:pPr>
-        <w:numPr>
-          <w:ilvl w:val="0"/>
-          <w:numId w:val="11"/>
-        </w:numPr>
-      </w:pPr>
-      <w:r>
-        <w:rPr>
-          <w:b/>
-          <w:bCs/>
-        </w:rPr>
-        <w:lastRenderedPageBreak/>
-        <w:t>Test Case</w:t>
-      </w:r>
-      <w:r>
-        <w:t>: Click on a product → Validate product name, price, images, and description.</w:t>
-      </w:r>
-    </w:p>
-    <w:p>
-      <w:pPr>
-        <w:numPr>
-          <w:ilvl w:val="0"/>
-          <w:numId w:val="11"/>
-        </w:numPr>
-      </w:pPr>
-      <w:r>
-        <w:rPr>
-          <w:b/>
-          <w:bCs/>
-        </w:rPr>
-        <w:t>Features Used</w:t>
-      </w:r>
-      <w:r>
-        <w:t xml:space="preserve">: </w:t>
-      </w:r>
-      <w:proofErr w:type="gramStart"/>
-      <w:r>
-        <w:t>click(</w:t>
-      </w:r>
-      <w:proofErr w:type="gramEnd"/>
-      <w:r>
-        <w:t xml:space="preserve">), </w:t>
-      </w:r>
-      <w:proofErr w:type="spellStart"/>
-      <w:r>
-        <w:t>getText</w:t>
-      </w:r>
-      <w:proofErr w:type="spellEnd"/>
-      <w:r>
-        <w:t xml:space="preserve">(), </w:t>
-      </w:r>
-      <w:proofErr w:type="spellStart"/>
-      <w:r>
-        <w:t>isDisplayed</w:t>
-      </w:r>
-      <w:proofErr w:type="spellEnd"/>
-      <w:r>
-        <w:t>(), assert</w:t>
-      </w:r>
-    </w:p>
-    <w:p>
-      <w:pPr>
-        <w:numPr>
-          <w:ilvl w:val="0"/>
-          <w:numId w:val="11"/>
-        </w:numPr>
-      </w:pPr>
-      <w:r>
-        <w:rPr>
-          <w:b/>
-          <w:bCs/>
-        </w:rPr>
-        <w:t>Purpose</w:t>
-      </w:r>
-      <w:r>
-        <w:t>: Ensure accurate product information is shown after redirection.</w:t>
-      </w:r>
-    </w:p>
-    <w:p/>
-    <w:p>
-      <w:pPr>
-        <w:rPr>
-          <w:b/>
-          <w:bCs/>
-        </w:rPr>
-      </w:pPr>
-      <w:r>
-        <w:rPr>
-          <w:b/>
-          <w:bCs/>
-        </w:rPr>
-        <w:t xml:space="preserve"> 12. Banner/Carousel Slider Functionality</w:t>
-      </w:r>
-    </w:p>
-    <w:p>
-      <w:pPr>
-        <w:numPr>
-          <w:ilvl w:val="0"/>
-          <w:numId w:val="12"/>
-        </w:numPr>
-      </w:pPr>
-      <w:r>
-        <w:rPr>
-          <w:b/>
-          <w:bCs/>
-        </w:rPr>
-        <w:t>Test Case</w:t>
-      </w:r>
-      <w:r>
-        <w:t>: Check auto-rotation or manual navigation of banner ads.</w:t>
-      </w:r>
-    </w:p>
-    <w:p>
-      <w:pPr>
-        <w:numPr>
-          <w:ilvl w:val="0"/>
-          <w:numId w:val="12"/>
-        </w:numPr>
-      </w:pPr>
-      <w:r>
-        <w:rPr>
-          <w:b/>
-          <w:bCs/>
-        </w:rPr>
-        <w:t>Features Used</w:t>
-      </w:r>
-      <w:r>
-        <w:t xml:space="preserve">: </w:t>
-      </w:r>
-      <w:proofErr w:type="gramStart"/>
-      <w:r>
-        <w:t>click(</w:t>
-      </w:r>
-      <w:proofErr w:type="gramEnd"/>
-      <w:r>
-        <w:t xml:space="preserve">), </w:t>
-      </w:r>
-      <w:proofErr w:type="spellStart"/>
-      <w:r>
-        <w:t>isDisplayed</w:t>
-      </w:r>
-      <w:proofErr w:type="spellEnd"/>
-      <w:r>
-        <w:t xml:space="preserve">(), </w:t>
-      </w:r>
-      <w:proofErr w:type="spellStart"/>
-      <w:r>
-        <w:t>getAttribute</w:t>
-      </w:r>
-      <w:proofErr w:type="spellEnd"/>
-      <w:r>
-        <w:t xml:space="preserve">("class") or </w:t>
-      </w:r>
-      <w:proofErr w:type="spellStart"/>
-      <w:r>
-        <w:t>getCssValue</w:t>
-      </w:r>
-      <w:proofErr w:type="spellEnd"/>
-      <w:r>
-        <w:t>()</w:t>
-      </w:r>
-    </w:p>
-    <w:p>
-      <w:pPr>
-        <w:numPr>
-          <w:ilvl w:val="0"/>
-          <w:numId w:val="12"/>
-        </w:numPr>
-      </w:pPr>
-      <w:r>
-        <w:rPr>
-          <w:b/>
-          <w:bCs/>
-        </w:rPr>
-        <w:t>Purpose</w:t>
-      </w:r>
-      <w:r>
-        <w:t>: Validate promotional content visibility and transitions.</w:t>
-      </w:r>
-    </w:p>
-    <w:p/>
-    <w:p>
-      <w:pPr>
-        <w:rPr>
-          <w:b/>
-          <w:bCs/>
-        </w:rPr>
-      </w:pPr>
-      <w:r>
-        <w:rPr>
-          <w:b/>
-          <w:bCs/>
-        </w:rPr>
-        <w:t xml:space="preserve"> 13. Wishlist Functionality</w:t>
-      </w:r>
-    </w:p>
-    <w:p>
-      <w:pPr>
-        <w:numPr>
-          <w:ilvl w:val="0"/>
-          <w:numId w:val="13"/>
-        </w:numPr>
-      </w:pPr>
-      <w:r>
-        <w:rPr>
-          <w:b/>
-          <w:bCs/>
-        </w:rPr>
-        <w:t>Test Case</w:t>
-      </w:r>
-      <w:r>
-        <w:t xml:space="preserve">: Add a product to the </w:t>
-      </w:r>
-      <w:proofErr w:type="spellStart"/>
-      <w:r>
-        <w:t>wishlist</w:t>
-      </w:r>
-      <w:proofErr w:type="spellEnd"/>
-      <w:r>
-        <w:t>, verify it's stored there.</w:t>
-      </w:r>
-    </w:p>
-    <w:p>
-      <w:pPr>
-        <w:numPr>
-          <w:ilvl w:val="0"/>
-          <w:numId w:val="13"/>
-        </w:numPr>
-      </w:pPr>
-      <w:r>
-        <w:rPr>
-          <w:b/>
-          <w:bCs/>
-        </w:rPr>
-        <w:t>Features Used</w:t>
-      </w:r>
-      <w:r>
-        <w:t xml:space="preserve">: </w:t>
-      </w:r>
-      <w:proofErr w:type="gramStart"/>
-      <w:r>
-        <w:t>click(</w:t>
-      </w:r>
-      <w:proofErr w:type="gramEnd"/>
-      <w:r>
-        <w:t xml:space="preserve">), </w:t>
-      </w:r>
-      <w:proofErr w:type="spellStart"/>
-      <w:r>
-        <w:t>getText</w:t>
-      </w:r>
-      <w:proofErr w:type="spellEnd"/>
-      <w:r>
-        <w:t>(), assert</w:t>
-      </w:r>
-    </w:p>
-    <w:p>
-      <w:pPr>
-        <w:numPr>
-          <w:ilvl w:val="0"/>
-          <w:numId w:val="13"/>
-        </w:numPr>
-      </w:pPr>
-      <w:r>
-        <w:rPr>
-          <w:b/>
-          <w:bCs/>
-        </w:rPr>
-        <w:t>Purpose</w:t>
-      </w:r>
-      <w:r>
-        <w:t xml:space="preserve">: Ensure </w:t>
-      </w:r>
-      <w:proofErr w:type="spellStart"/>
-      <w:r>
-        <w:t>wishlist</w:t>
-      </w:r>
-      <w:proofErr w:type="spellEnd"/>
-      <w:r>
-        <w:t xml:space="preserve"> </w:t>
-      </w:r>
-      <w:proofErr w:type="spellStart"/>
-      <w:r>
-        <w:t>behavior</w:t>
-      </w:r>
-      <w:proofErr w:type="spellEnd"/>
-      <w:r>
-        <w:t xml:space="preserve"> works for logged-in users.</w:t>
-      </w:r>
-    </w:p>
-    <w:p/>
-    <w:p>
-      <w:pPr>
-        <w:rPr>
-          <w:b/>
-          <w:bCs/>
-        </w:rPr>
-      </w:pPr>
-      <w:r>
-        <w:rPr>
-          <w:b/>
-          <w:bCs/>
-        </w:rPr>
-        <w:t xml:space="preserve"> 14. Broken Links or 404 Error Pages</w:t>
-      </w:r>
-    </w:p>
-    <w:p>
-      <w:pPr>
-        <w:numPr>
-          <w:ilvl w:val="0"/>
-          <w:numId w:val="14"/>
-        </w:numPr>
-      </w:pPr>
-      <w:r>
-        <w:rPr>
-          <w:b/>
-          <w:bCs/>
-        </w:rPr>
-        <w:t>Test Case</w:t>
-      </w:r>
-      <w:r>
-        <w:t>: Attempt to access invalid or broken links to check error handling.</w:t>
-      </w:r>
-    </w:p>
-    <w:p>
-      <w:pPr>
-        <w:numPr>
-          <w:ilvl w:val="0"/>
-          <w:numId w:val="14"/>
-        </w:numPr>
-      </w:pPr>
-      <w:r>
-        <w:rPr>
-          <w:b/>
-          <w:bCs/>
-        </w:rPr>
-        <w:t>Features Used</w:t>
-      </w:r>
-      <w:r>
-        <w:t>: navigate().</w:t>
-      </w:r>
-      <w:proofErr w:type="gramStart"/>
-      <w:r>
-        <w:t>to(</w:t>
-      </w:r>
-      <w:proofErr w:type="gramEnd"/>
-      <w:r>
-        <w:t xml:space="preserve">URL), </w:t>
-      </w:r>
-      <w:proofErr w:type="spellStart"/>
-      <w:r>
-        <w:t>getTitle</w:t>
-      </w:r>
-      <w:proofErr w:type="spellEnd"/>
-      <w:r>
-        <w:t xml:space="preserve">(), </w:t>
-      </w:r>
-      <w:proofErr w:type="spellStart"/>
-      <w:r>
-        <w:t>getText</w:t>
-      </w:r>
-      <w:proofErr w:type="spellEnd"/>
-      <w:r>
-        <w:t>()</w:t>
-      </w:r>
-    </w:p>
-    <w:p>
-      <w:pPr>
-        <w:numPr>
-          <w:ilvl w:val="0"/>
-          <w:numId w:val="14"/>
-        </w:numPr>
-      </w:pPr>
-      <w:r>
-        <w:rPr>
-          <w:b/>
-          <w:bCs/>
-        </w:rPr>
-        <w:t>Purpose</w:t>
-      </w:r>
-      <w:r>
-        <w:t>: Ensure graceful error messages for invalid pages.</w:t>
-      </w:r>
-    </w:p>
-    <w:p/>
-    <w:p>
-      <w:pPr>
-        <w:rPr>
-          <w:b/>
-          <w:bCs/>
-        </w:rPr>
-      </w:pPr>
-      <w:r>
-        <w:rPr>
-          <w:b/>
-          <w:bCs/>
-        </w:rPr>
-        <w:t xml:space="preserve"> 15. Promo Code/Discount Application</w:t>
-      </w:r>
-    </w:p>
-    <w:p>
-      <w:pPr>
-        <w:numPr>
-          <w:ilvl w:val="0"/>
-          <w:numId w:val="15"/>
-        </w:numPr>
-      </w:pPr>
-      <w:r>
-        <w:rPr>
-          <w:b/>
-          <w:bCs/>
-        </w:rPr>
-        <w:t>Test Case</w:t>
-      </w:r>
-      <w:r>
-        <w:t>: Apply a valid or invalid promo code during checkout.</w:t>
-      </w:r>
-    </w:p>
-    <w:p>
-      <w:pPr>
-        <w:numPr>
-          <w:ilvl w:val="0"/>
-          <w:numId w:val="15"/>
-        </w:numPr>
-      </w:pPr>
-      <w:r>
-        <w:rPr>
-          <w:b/>
-          <w:bCs/>
-        </w:rPr>
-        <w:t>Features Used</w:t>
-      </w:r>
-      <w:r>
-        <w:t xml:space="preserve">: </w:t>
-      </w:r>
-      <w:proofErr w:type="spellStart"/>
-      <w:proofErr w:type="gramStart"/>
-      <w:r>
-        <w:t>sendKeys</w:t>
-      </w:r>
-      <w:proofErr w:type="spellEnd"/>
-      <w:r>
-        <w:t>(</w:t>
-      </w:r>
-      <w:proofErr w:type="gramEnd"/>
-      <w:r>
-        <w:t xml:space="preserve">), click(), </w:t>
-      </w:r>
-      <w:proofErr w:type="spellStart"/>
-      <w:r>
-        <w:t>getText</w:t>
-      </w:r>
-      <w:proofErr w:type="spellEnd"/>
-      <w:r>
-        <w:t>(), assert</w:t>
-      </w:r>
-    </w:p>
-    <w:p>
-      <w:pPr>
-        <w:numPr>
-          <w:ilvl w:val="0"/>
-          <w:numId w:val="15"/>
-        </w:numPr>
-      </w:pPr>
-      <w:r>
-        <w:rPr>
-          <w:b/>
-          <w:bCs/>
-        </w:rPr>
-        <w:t>Purpose</w:t>
-      </w:r>
-      <w:r>
-        <w:t>: Validate pricing updates or error messages accordingly.</w:t>
-      </w:r>
-    </w:p>
-    <w:p/>
-    <w:p>
-      <w:pPr>
-        <w:rPr>
-          <w:b/>
-          <w:bCs/>
-        </w:rPr>
-      </w:pPr>
-      <w:r>
-        <w:rPr>
-          <w:b/>
-          <w:bCs/>
-        </w:rPr>
-        <w:t xml:space="preserve"> 16. Payment Method Availability Check</w:t>
-      </w:r>
-    </w:p>
-    <w:p>
-      <w:pPr>
-        <w:numPr>
-          <w:ilvl w:val="0"/>
-          <w:numId w:val="16"/>
-        </w:numPr>
-      </w:pPr>
-      <w:r>
-        <w:rPr>
-          <w:b/>
-          <w:bCs/>
-        </w:rPr>
-        <w:t>Test Case</w:t>
-      </w:r>
-      <w:r>
-        <w:t>: Go till payment and check for available payment options (e.g., UPI, cards).</w:t>
-      </w:r>
-    </w:p>
-    <w:p>
-      <w:pPr>
-        <w:numPr>
-          <w:ilvl w:val="0"/>
-          <w:numId w:val="16"/>
-        </w:numPr>
-      </w:pPr>
-      <w:r>
-        <w:rPr>
-          <w:b/>
-          <w:bCs/>
-        </w:rPr>
-        <w:t>Features Used</w:t>
-      </w:r>
-      <w:r>
-        <w:t xml:space="preserve">: </w:t>
-      </w:r>
-      <w:proofErr w:type="gramStart"/>
-      <w:r>
-        <w:t>click(</w:t>
-      </w:r>
-      <w:proofErr w:type="gramEnd"/>
-      <w:r>
-        <w:t xml:space="preserve">), </w:t>
-      </w:r>
-      <w:proofErr w:type="spellStart"/>
-      <w:r>
-        <w:t>isDisplayed</w:t>
-      </w:r>
-      <w:proofErr w:type="spellEnd"/>
-      <w:r>
-        <w:t xml:space="preserve">(), </w:t>
-      </w:r>
-      <w:proofErr w:type="spellStart"/>
-      <w:r>
-        <w:t>getText</w:t>
-      </w:r>
-      <w:proofErr w:type="spellEnd"/>
-      <w:r>
-        <w:t>()</w:t>
-      </w:r>
-    </w:p>
-    <w:p>
-      <w:pPr>
-        <w:numPr>
-          <w:ilvl w:val="0"/>
-          <w:numId w:val="16"/>
-        </w:numPr>
-      </w:pPr>
-      <w:r>
-        <w:rPr>
-          <w:b/>
-          <w:bCs/>
-        </w:rPr>
-        <w:lastRenderedPageBreak/>
-        <w:t>Purpose</w:t>
-      </w:r>
-      <w:r>
-        <w:t>: Ensure all payment options are loaded properly.</w:t>
-      </w:r>
-    </w:p>
-    <w:p/>
-    <w:p>
-      <w:pPr>
-        <w:rPr>
-          <w:b/>
-          <w:bCs/>
-        </w:rPr>
-      </w:pPr>
-      <w:r>
-        <w:rPr>
-          <w:b/>
-          <w:bCs/>
-        </w:rPr>
-        <w:t xml:space="preserve"> 17. Mobile Responsiveness (Optional with Tools like </w:t>
-      </w:r>
-      <w:proofErr w:type="spellStart"/>
-      <w:r>
-        <w:rPr>
-          <w:b/>
-          <w:bCs/>
-        </w:rPr>
-        <w:t>BrowserStack</w:t>
-      </w:r>
-      <w:proofErr w:type="spellEnd"/>
-      <w:r>
-        <w:rPr>
-          <w:b/>
-          <w:bCs/>
-        </w:rPr>
-        <w:t>)</w:t>
-      </w:r>
-    </w:p>
-    <w:p>
-      <w:pPr>
-        <w:numPr>
-          <w:ilvl w:val="0"/>
-          <w:numId w:val="17"/>
-        </w:numPr>
-      </w:pPr>
-      <w:r>
-        <w:rPr>
-          <w:b/>
-          <w:bCs/>
-        </w:rPr>
-        <w:t>Test Case</w:t>
-      </w:r>
-      <w:r>
-        <w:t>: Verify layout and elements on mobile view.</w:t>
-      </w:r>
-    </w:p>
-    <w:p>
-      <w:pPr>
-        <w:numPr>
-          <w:ilvl w:val="0"/>
-          <w:numId w:val="17"/>
-        </w:numPr>
-      </w:pPr>
-      <w:r>
-        <w:rPr>
-          <w:b/>
-          <w:bCs/>
-        </w:rPr>
-        <w:t>Features Used</w:t>
-      </w:r>
-      <w:r>
-        <w:t xml:space="preserve">: </w:t>
-      </w:r>
-      <w:proofErr w:type="spellStart"/>
-      <w:proofErr w:type="gramStart"/>
-      <w:r>
-        <w:t>resizeWindow</w:t>
-      </w:r>
-      <w:proofErr w:type="spellEnd"/>
-      <w:r>
-        <w:t>(</w:t>
-      </w:r>
-      <w:proofErr w:type="gramEnd"/>
-      <w:r>
-        <w:t xml:space="preserve">), </w:t>
-      </w:r>
-      <w:proofErr w:type="spellStart"/>
-      <w:r>
-        <w:t>isDisplayed</w:t>
-      </w:r>
-      <w:proofErr w:type="spellEnd"/>
-      <w:r>
-        <w:t>()</w:t>
-      </w:r>
-    </w:p>
-    <w:p>
-      <w:pPr>
-        <w:numPr>
-          <w:ilvl w:val="0"/>
-          <w:numId w:val="17"/>
-        </w:numPr>
-      </w:pPr>
-      <w:r>
-        <w:rPr>
-          <w:b/>
-          <w:bCs/>
-        </w:rPr>
-        <w:t>Purpose</w:t>
-      </w:r>
-      <w:r>
-        <w:t>: Validate responsiveness of UI on different screen sizes.</w:t>
-      </w:r>
-    </w:p>
-    <w:p/>
-    <w:p>
-      <w:pPr>
-        <w:rPr>
-          <w:b/>
-          <w:bCs/>
-        </w:rPr>
-      </w:pPr>
-      <w:r>
-        <w:rPr>
-          <w:b/>
-          <w:bCs/>
-        </w:rPr>
-        <w:t xml:space="preserve"> 18. Form Validations (Contact Us, Feedback, etc.)</w:t>
-      </w:r>
-    </w:p>
-    <w:p>
-      <w:pPr>
-        <w:numPr>
-          <w:ilvl w:val="0"/>
-          <w:numId w:val="18"/>
-        </w:numPr>
-      </w:pPr>
-      <w:r>
-        <w:rPr>
-          <w:b/>
-          <w:bCs/>
-        </w:rPr>
-        <w:t>Test Case</w:t>
-      </w:r>
-      <w:r>
-        <w:t>: Submit form with blank or invalid inputs and check error messages.</w:t>
-      </w:r>
-    </w:p>
-    <w:p>
-      <w:pPr>
-        <w:numPr>
-          <w:ilvl w:val="0"/>
-          <w:numId w:val="18"/>
-        </w:numPr>
-      </w:pPr>
-      <w:r>
-        <w:rPr>
-          <w:b/>
-          <w:bCs/>
-        </w:rPr>
-        <w:t>Features Used</w:t>
-      </w:r>
-      <w:r>
-        <w:t xml:space="preserve">: </w:t>
-      </w:r>
-      <w:proofErr w:type="spellStart"/>
-      <w:proofErr w:type="gramStart"/>
-      <w:r>
-        <w:t>sendKeys</w:t>
-      </w:r>
-      <w:proofErr w:type="spellEnd"/>
-      <w:r>
-        <w:t>(</w:t>
-      </w:r>
-      <w:proofErr w:type="gramEnd"/>
-      <w:r>
-        <w:t xml:space="preserve">), click(), </w:t>
-      </w:r>
-      <w:proofErr w:type="spellStart"/>
-      <w:r>
-        <w:t>getText</w:t>
-      </w:r>
-      <w:proofErr w:type="spellEnd"/>
-      <w:r>
-        <w:t>(), assert</w:t>
-      </w:r>
-    </w:p>
-    <w:p>
-      <w:pPr>
-        <w:numPr>
-          <w:ilvl w:val="0"/>
-          <w:numId w:val="18"/>
-        </w:numPr>
-      </w:pPr>
-      <w:r>
-        <w:rPr>
-          <w:b/>
-          <w:bCs/>
-        </w:rPr>
-        <w:t>Purpose</w:t>
-      </w:r>
-      <w:r>
-        <w:t>: Ensure proper validations and helpful user feedback.</w:t>
-      </w:r>
-    </w:p>
-    <w:p/>
-    <w:p>
-      <w:pPr>
-        <w:rPr>
-          <w:b/>
-          <w:bCs/>
-        </w:rPr>
-      </w:pPr>
-      <w:r>
-        <w:rPr>
-          <w:b/>
-          <w:bCs/>
-        </w:rPr>
-        <w:t xml:space="preserve"> 19. Location or Store Selector (if available)</w:t>
-      </w:r>
-    </w:p>
-    <w:p>
-      <w:pPr>
-        <w:numPr>
-          <w:ilvl w:val="0"/>
-          <w:numId w:val="19"/>
-        </w:numPr>
-      </w:pPr>
-      <w:r>
-        <w:rPr>
-          <w:b/>
-          <w:bCs/>
-        </w:rPr>
-        <w:t>Test Case</w:t>
-      </w:r>
-      <w:r>
-        <w:t>: Change delivery city or local store → Validate localized products.</w:t>
-      </w:r>
-    </w:p>
-    <w:p>
-      <w:pPr>
-        <w:numPr>
-          <w:ilvl w:val="0"/>
-          <w:numId w:val="19"/>
-        </w:numPr>
-      </w:pPr>
-      <w:r>
-        <w:rPr>
-          <w:b/>
-          <w:bCs/>
-        </w:rPr>
-        <w:t>Features Used</w:t>
-      </w:r>
-      <w:r>
-        <w:t xml:space="preserve">: </w:t>
-      </w:r>
-      <w:proofErr w:type="gramStart"/>
-      <w:r>
-        <w:t>click(</w:t>
-      </w:r>
-      <w:proofErr w:type="gramEnd"/>
-      <w:r>
-        <w:t xml:space="preserve">), </w:t>
-      </w:r>
-      <w:proofErr w:type="spellStart"/>
-      <w:r>
-        <w:t>sendKeys</w:t>
-      </w:r>
-      <w:proofErr w:type="spellEnd"/>
-      <w:r>
-        <w:t xml:space="preserve">(), </w:t>
-      </w:r>
-      <w:proofErr w:type="spellStart"/>
-      <w:r>
-        <w:t>getText</w:t>
-      </w:r>
-      <w:proofErr w:type="spellEnd"/>
-      <w:r>
-        <w:t>()</w:t>
-      </w:r>
-    </w:p>
-    <w:p>
-      <w:pPr>
-        <w:numPr>
-          <w:ilvl w:val="0"/>
-          <w:numId w:val="19"/>
-        </w:numPr>
-      </w:pPr>
-      <w:r>
-        <w:rPr>
-          <w:b/>
-          <w:bCs/>
-        </w:rPr>
-        <w:t>Purpose</w:t>
-      </w:r>
-      <w:r>
-        <w:t>: Ensure local inventory updates based on user region.</w:t>
-      </w:r>
-    </w:p>
-    <w:p/>
-    <w:p>
-      <w:pPr>
-        <w:rPr>
-          <w:b/>
-          <w:bCs/>
-        </w:rPr>
-      </w:pPr>
-      <w:r>
-        <w:rPr>
-          <w:b/>
-          <w:bCs/>
-        </w:rPr>
-        <w:t xml:space="preserve"> 20. Footer Links Validation</w:t>
-      </w:r>
-    </w:p>
-    <w:p>
-      <w:pPr>
-        <w:numPr>
-          <w:ilvl w:val="0"/>
-          <w:numId w:val="20"/>
-        </w:numPr>
-      </w:pPr>
-      <w:r>
-        <w:rPr>
-          <w:b/>
-          <w:bCs/>
-        </w:rPr>
-        <w:t>Test Case</w:t>
-      </w:r>
-      <w:r>
-        <w:t>: Click on links like Terms, Privacy Policy, About Us and check redirection.</w:t>
-      </w:r>
-    </w:p>
-    <w:p>
-      <w:pPr>
-        <w:numPr>
-          <w:ilvl w:val="0"/>
-          <w:numId w:val="20"/>
-        </w:numPr>
-      </w:pPr>
-      <w:r>
-        <w:rPr>
-          <w:b/>
-          <w:bCs/>
-        </w:rPr>
-        <w:t>Features Used</w:t>
-      </w:r>
-      <w:r>
-        <w:t xml:space="preserve">: </w:t>
-      </w:r>
-      <w:proofErr w:type="gramStart"/>
-      <w:r>
-        <w:t>click(</w:t>
-      </w:r>
-      <w:proofErr w:type="gramEnd"/>
-      <w:r>
-        <w:t xml:space="preserve">), </w:t>
-      </w:r>
-      <w:proofErr w:type="spellStart"/>
-      <w:r>
-        <w:t>getTitle</w:t>
-      </w:r>
-      <w:proofErr w:type="spellEnd"/>
-      <w:r>
-        <w:t>(), assert</w:t>
-      </w:r>
-    </w:p>
-    <w:p>
-      <w:pPr>
-        <w:numPr>
-          <w:ilvl w:val="0"/>
-          <w:numId w:val="20"/>
-        </w:numPr>
-      </w:pPr>
-      <w:r>
-        <w:rPr>
-          <w:b/>
-          <w:bCs/>
-        </w:rPr>
-        <w:t>Purpose</w:t>
-      </w:r>
-      <w:r>
-        <w:t>: Ensure legal and informational pages are working.</w:t>
-      </w:r>
-    </w:p>
-    <w:p>
-      <w:r>
-        <w:rPr>
-          <w:vanish/>
-        </w:rPr>
-        <w:t>Top of Form</w:t>
-      </w:r>
-    </w:p>
-    <w:p>
-      <w:pPr>
-        <w:rPr>
-          <w:vanish/>
-        </w:rPr>
-      </w:pPr>
-      <w:r>
-        <w:rPr>
-          <w:vanish/>
-        </w:rPr>
-        <w:t>Bottom of Form</w:t>
-      </w:r>
-    </w:p>
-    <w:p>
-      <w:r>
-        <w:rPr>
-          <w:b/>
-          <w:bCs/>
-        </w:rPr>
-        <w:t>Common Features Used Across Test Cases</w:t>
-      </w:r>
-    </w:p>
-    <w:tbl>
-      <w:tblPr>
-        <w:tblW w:w="0" w:type="auto"/>
-        <w:tblCellSpacing w:w="15" w:type="dxa"/>
-        <w:tblCellMar>
-          <w:top w:w="15" w:type="dxa"/>
-          <w:left w:w="15" w:type="dxa"/>
-          <w:bottom w:w="15" w:type="dxa"/>
-          <w:right w:w="15" w:type="dxa"/>
-        </w:tblCellMar>
-        <w:tblLook w:val="04A0" w:firstRow="1" w:lastRow="0" w:firstColumn="1" w:lastColumn="0" w:noHBand="0" w:noVBand="1"/>
-      </w:tblPr>
-      <w:tblGrid>
-        <w:gridCol w:w="1694"/>
-        <w:gridCol w:w="4363"/>
-      </w:tblGrid>
-      <w:tr>
-        <w:trPr>
-          <w:tblHeader/>
-          <w:tblCellSpacing w:w="15" w:type="dxa"/>
-        </w:trPr>
-        <w:tc>
-          <w:tcPr>
-            <w:tcW w:w="0" w:type="auto"/>
-            <w:vAlign w:val="center"/>
-            <w:hideMark/>
-          </w:tcPr>
-          <w:p>
-            <w:pPr>
-              <w:rPr>
-                <w:b/>
-                <w:bCs/>
-              </w:rPr>
-            </w:pPr>
-            <w:r>
-              <w:rPr>
-                <w:b/>
-                <w:bCs/>
-              </w:rPr>
-              <w:t>Feature</w:t>
-            </w:r>
-          </w:p>
-        </w:tc>
-        <w:tc>
-          <w:tcPr>
-            <w:tcW w:w="0" w:type="auto"/>
-            <w:vAlign w:val="center"/>
-            <w:hideMark/>
-          </w:tcPr>
-          <w:p>
-            <w:pPr>
-              <w:rPr>
-                <w:b/>
-                <w:bCs/>
-              </w:rPr>
-            </w:pPr>
-            <w:r>
-              <w:rPr>
-                <w:b/>
-                <w:bCs/>
-              </w:rPr>
-              <w:t>Usage Purpose</w:t>
-            </w:r>
-          </w:p>
-        </w:tc>
-      </w:tr>
-      <w:tr>
-        <w:trPr>
-          <w:tblCellSpacing w:w="15" w:type="dxa"/>
-        </w:trPr>
-        <w:tc>
-          <w:tcPr>
-            <w:tcW w:w="0" w:type="auto"/>
-            <w:vAlign w:val="center"/>
-            <w:hideMark/>
-          </w:tcPr>
-          <w:p>
-            <w:proofErr w:type="gramStart"/>
-            <w:r>
-              <w:t>click(</w:t>
-            </w:r>
-            <w:proofErr w:type="gramEnd"/>
-            <w:r>
-              <w:t>)</w:t>
-            </w:r>
-            <w:r>
-              <w:t xml:space="preserve"> -</w:t>
-            </w:r>
-          </w:p>
-        </w:tc>
-        <w:tc>
-          <w:tcPr>
-            <w:tcW w:w="0" w:type="auto"/>
-            <w:vAlign w:val="center"/>
-            <w:hideMark/>
-          </w:tcPr>
-          <w:p>
-            <w:r>
-              <w:t>For buttons, links, dropdowns</w:t>
-            </w:r>
-          </w:p>
-        </w:tc>
-      </w:tr>
-      <w:tr>
-        <w:trPr>
-          <w:tblCellSpacing w:w="15" w:type="dxa"/>
-        </w:trPr>
-        <w:tc>
-          <w:tcPr>
-            <w:tcW w:w="0" w:type="auto"/>
-            <w:vAlign w:val="center"/>
-            <w:hideMark/>
-          </w:tcPr>
-          <w:p>
-            <w:proofErr w:type="spellStart"/>
-            <w:proofErr w:type="gramStart"/>
-            <w:r>
-              <w:t>sendKeys</w:t>
-            </w:r>
-            <w:proofErr w:type="spellEnd"/>
-            <w:r>
-              <w:t>(</w:t>
-            </w:r>
-            <w:proofErr w:type="gramEnd"/>
-            <w:r>
-              <w:t>)</w:t>
-            </w:r>
-            <w:r>
-              <w:t xml:space="preserve"> -</w:t>
-            </w:r>
-          </w:p>
-        </w:tc>
-        <w:tc>
-          <w:tcPr>
-            <w:tcW w:w="0" w:type="auto"/>
-            <w:vAlign w:val="center"/>
-            <w:hideMark/>
-          </w:tcPr>
-          <w:p>
-            <w:r>
-              <w:t xml:space="preserve">For entering input (search, login, </w:t>
-            </w:r>
-            <w:proofErr w:type="spellStart"/>
-            <w:r>
-              <w:t>pincode</w:t>
-            </w:r>
-            <w:proofErr w:type="spellEnd"/>
-            <w:r>
-              <w:t>)</w:t>
-            </w:r>
-          </w:p>
-        </w:tc>
-      </w:tr>
-      <w:tr>
-        <w:trPr>
-          <w:tblCellSpacing w:w="15" w:type="dxa"/>
-        </w:trPr>
-        <w:tc>
-          <w:tcPr>
-            <w:tcW w:w="0" w:type="auto"/>
-            <w:vAlign w:val="center"/>
-            <w:hideMark/>
-          </w:tcPr>
-          <w:p>
-            <w:proofErr w:type="spellStart"/>
-            <w:proofErr w:type="gramStart"/>
-            <w:r>
-              <w:lastRenderedPageBreak/>
-              <w:t>getText</w:t>
-            </w:r>
-            <w:proofErr w:type="spellEnd"/>
-            <w:r>
-              <w:t>(</w:t>
-            </w:r>
-            <w:proofErr w:type="gramEnd"/>
-            <w:r>
-              <w:t>)</w:t>
-            </w:r>
-            <w:r>
-              <w:t xml:space="preserve"> -</w:t>
-            </w:r>
-          </w:p>
-        </w:tc>
-        <w:tc>
-          <w:tcPr>
-            <w:tcW w:w="0" w:type="auto"/>
-            <w:vAlign w:val="center"/>
-            <w:hideMark/>
-          </w:tcPr>
-          <w:p>
-            <w:r>
-              <w:t>To validate displayed text (titles, errors)</w:t>
-            </w:r>
-          </w:p>
-        </w:tc>
-      </w:tr>
-      <w:tr>
-        <w:trPr>
-          <w:tblCellSpacing w:w="15" w:type="dxa"/>
-        </w:trPr>
-        <w:tc>
-          <w:tcPr>
-            <w:tcW w:w="0" w:type="auto"/>
-            <w:vAlign w:val="center"/>
-            <w:hideMark/>
-          </w:tcPr>
-          <w:p>
-            <w:proofErr w:type="spellStart"/>
-            <w:proofErr w:type="gramStart"/>
-            <w:r>
-              <w:t>isDisplayed</w:t>
-            </w:r>
-            <w:proofErr w:type="spellEnd"/>
-            <w:r>
-              <w:t>(</w:t>
-            </w:r>
-            <w:proofErr w:type="gramEnd"/>
-            <w:r>
-              <w:t>)</w:t>
-            </w:r>
-            <w:r>
-              <w:t xml:space="preserve"> - </w:t>
-            </w:r>
-          </w:p>
-        </w:tc>
-        <w:tc>
-          <w:tcPr>
-            <w:tcW w:w="0" w:type="auto"/>
-            <w:vAlign w:val="center"/>
-            <w:hideMark/>
-          </w:tcPr>
-          <w:p>
-            <w:r>
-              <w:t>UI element visibility checks</w:t>
-            </w:r>
-          </w:p>
-        </w:tc>
-      </w:tr>
-      <w:tr>
-        <w:trPr>
-          <w:tblCellSpacing w:w="15" w:type="dxa"/>
-        </w:trPr>
-        <w:tc>
-          <w:tcPr>
-            <w:tcW w:w="0" w:type="auto"/>
-            <w:vAlign w:val="center"/>
-            <w:hideMark/>
-          </w:tcPr>
-          <w:p>
-            <w:proofErr w:type="spellStart"/>
-            <w:proofErr w:type="gramStart"/>
-            <w:r>
-              <w:t>assertEquals</w:t>
-            </w:r>
-            <w:proofErr w:type="spellEnd"/>
-            <w:r>
-              <w:t>(</w:t>
-            </w:r>
-            <w:proofErr w:type="gramEnd"/>
-            <w:r>
-              <w:t>)</w:t>
-            </w:r>
-            <w:r>
-              <w:t xml:space="preserve"> -</w:t>
-            </w:r>
-          </w:p>
-        </w:tc>
-        <w:tc>
-          <w:tcPr>
-            <w:tcW w:w="0" w:type="auto"/>
-            <w:vAlign w:val="center"/>
-            <w:hideMark/>
-          </w:tcPr>
-          <w:p>
-            <w:r>
-              <w:t>Result comparison</w:t>
-            </w:r>
-          </w:p>
-        </w:tc>
-      </w:tr>
-      <w:tr>
-        <w:trPr>
-          <w:tblCellSpacing w:w="15" w:type="dxa"/>
-        </w:trPr>
-        <w:tc>
-          <w:tcPr>
-            <w:tcW w:w="0" w:type="auto"/>
-            <w:vAlign w:val="center"/>
-            <w:hideMark/>
-          </w:tcPr>
-          <w:p>
-            <w:proofErr w:type="spellStart"/>
-            <w:proofErr w:type="gramStart"/>
-            <w:r>
-              <w:t>mouseHover</w:t>
-            </w:r>
-            <w:proofErr w:type="spellEnd"/>
-            <w:r>
-              <w:t>(</w:t>
-            </w:r>
-            <w:proofErr w:type="gramEnd"/>
-            <w:r>
-              <w:t>)</w:t>
-            </w:r>
-            <w:r>
-              <w:t xml:space="preserve"> -</w:t>
-            </w:r>
-          </w:p>
-        </w:tc>
-        <w:tc>
-          <w:tcPr>
-            <w:tcW w:w="0" w:type="auto"/>
-            <w:vAlign w:val="center"/>
-            <w:hideMark/>
-          </w:tcPr>
-          <w:p>
-            <w:r>
-              <w:t>For menu/category navigation</w:t>
-            </w:r>
-          </w:p>
-        </w:tc>
-      </w:tr>
-      <w:tr>
-        <w:trPr>
-          <w:tblCellSpacing w:w="15" w:type="dxa"/>
-        </w:trPr>
-        <w:tc>
-          <w:tcPr>
-            <w:tcW w:w="0" w:type="auto"/>
-            <w:vAlign w:val="center"/>
-            <w:hideMark/>
-          </w:tcPr>
-          <w:p>
-            <w:proofErr w:type="spellStart"/>
-            <w:proofErr w:type="gramStart"/>
-            <w:r>
-              <w:t>isSelected</w:t>
-            </w:r>
-            <w:proofErr w:type="spellEnd"/>
-            <w:r>
-              <w:t>(</w:t>
-            </w:r>
-            <w:proofErr w:type="gramEnd"/>
-            <w:r>
-              <w:t>)</w:t>
-            </w:r>
-            <w:r>
-              <w:t xml:space="preserve"> -</w:t>
-            </w:r>
-          </w:p>
-        </w:tc>
-        <w:tc>
-          <w:tcPr>
-            <w:tcW w:w="0" w:type="auto"/>
-            <w:vAlign w:val="center"/>
-            <w:hideMark/>
-          </w:tcPr>
-          <w:p>
-            <w:r>
-              <w:t>To verify selected filter or checkbox</w:t>
-            </w:r>
-          </w:p>
-        </w:tc>
-      </w:tr>
-    </w:tbl>
-    <w:p/>
     <w:sectPr>
       <w:pgSz w:w="11906" w:h="16838"/>
       <w:pgMar w:top="1440" w:right="1440" w:bottom="1440" w:left="1440" w:header="708" w:footer="708" w:gutter="0"/>
@@ -2352,6 +972,155 @@
 <file path=word/numbering.xml><?xml version="1.0" encoding="utf-8"?>
 <w:numbering xmlns:wpc="http://schemas.microsoft.com/office/word/2010/wordprocessingCanvas" xmlns:cx="http://schemas.microsoft.com/office/drawing/2014/chartex" xmlns:cx1="http://schemas.microsoft.com/office/drawing/2015/9/8/chartex" xmlns:cx2="http://schemas.microsoft.com/office/drawing/2015/10/21/chartex" xmlns:cx3="http://schemas.microsoft.com/office/drawing/2016/5/9/chartex" xmlns:cx4="http://schemas.microsoft.com/office/drawing/2016/5/10/chartex" xmlns:cx5="http://schemas.microsoft.com/office/drawing/2016/5/11/chartex" xmlns:cx6="http://schemas.microsoft.com/office/drawing/2016/5/12/chartex" xmlns:cx7="http://schemas.microsoft.com/office/drawing/2016/5/13/chartex" xmlns:cx8="http://schemas.microsoft.com/office/drawing/2016/5/14/chartex" xmlns:mc="http://schemas.openxmlformats.org/markup-compatibility/2006" xmlns:aink="http://schemas.microsoft.com/office/drawing/2016/ink" xmlns:am3d="http://schemas.microsoft.com/office/drawing/2017/model3d" xmlns:o="urn:schemas-microsoft-com:office:office" xmlns:oel="http://schemas.microsoft.com/office/2019/extlst" xmlns:r="http://schemas.openxmlformats.org/officeDocument/2006/relationships" xmlns:m="http://schemas.openxmlformats.org/officeDocument/2006/math" xmlns:v="urn:schemas-microsoft-com:vml" xmlns:wp14="http://schemas.microsoft.com/office/word/2010/wordprocessingDrawing" xmlns:wp="http://schemas.openxmlformats.org/drawingml/2006/wordprocessingDrawing" xmlns:w10="urn:schemas-microsoft-com:office:word" xmlns:w="http://schemas.openxmlformats.org/wordprocessingml/2006/main" xmlns:w14="http://schemas.microsoft.com/office/word/2010/wordml" xmlns:w15="http://schemas.microsoft.com/office/word/2012/wordml" xmlns:w16cex="http://schemas.microsoft.com/office/word/2018/wordml/cex" xmlns:w16cid="http://schemas.microsoft.com/office/word/2016/wordml/cid" xmlns:w16="http://schemas.microsoft.com/office/word/2018/wordml" xmlns:w16sdtdh="http://schemas.microsoft.com/office/word/2020/wordml/sdtdatahash" xmlns:w16se="http://schemas.microsoft.com/office/word/2015/wordml/symex" xmlns:wpg="http://schemas.microsoft.com/office/word/2010/wordprocessingGroup" xmlns:wpi="http://schemas.microsoft.com/office/word/2010/wordprocessingInk" xmlns:wne="http://schemas.microsoft.com/office/word/2006/wordml" xmlns:wps="http://schemas.microsoft.com/office/word/2010/wordprocessingShape" mc:Ignorable="w14 w15 w16se w16cid w16 w16cex w16sdtdh wp14">
   <w:abstractNum w:abstractNumId="0" w15:restartNumberingAfterBreak="0">
+    <w:nsid w:val="01043659"/>
+    <w:multiLevelType w:val="multilevel"/>
+    <w:tmpl w:val="51E0779E"/>
+    <w:lvl w:ilvl="0">
+      <w:start w:val="1"/>
+      <w:numFmt w:val="bullet"/>
+      <w:lvlText w:val=""/>
+      <w:lvlJc w:val="left"/>
+      <w:pPr>
+        <w:tabs>
+          <w:tab w:val="num" w:pos="720"/>
+        </w:tabs>
+        <w:ind w:left="720" w:hanging="360"/>
+      </w:pPr>
+      <w:rPr>
+        <w:rFonts w:ascii="Symbol" w:hAnsi="Symbol" w:hint="default"/>
+        <w:sz w:val="20"/>
+      </w:rPr>
+    </w:lvl>
+    <w:lvl w:ilvl="1" w:tentative="1">
+      <w:start w:val="1"/>
+      <w:numFmt w:val="bullet"/>
+      <w:lvlText w:val="o"/>
+      <w:lvlJc w:val="left"/>
+      <w:pPr>
+        <w:tabs>
+          <w:tab w:val="num" w:pos="1440"/>
+        </w:tabs>
+        <w:ind w:left="1440" w:hanging="360"/>
+      </w:pPr>
+      <w:rPr>
+        <w:rFonts w:ascii="Courier New" w:hAnsi="Courier New" w:hint="default"/>
+        <w:sz w:val="20"/>
+      </w:rPr>
+    </w:lvl>
+    <w:lvl w:ilvl="2" w:tentative="1">
+      <w:start w:val="1"/>
+      <w:numFmt w:val="bullet"/>
+      <w:lvlText w:val=""/>
+      <w:lvlJc w:val="left"/>
+      <w:pPr>
+        <w:tabs>
+          <w:tab w:val="num" w:pos="2160"/>
+        </w:tabs>
+        <w:ind w:left="2160" w:hanging="360"/>
+      </w:pPr>
+      <w:rPr>
+        <w:rFonts w:ascii="Wingdings" w:hAnsi="Wingdings" w:hint="default"/>
+        <w:sz w:val="20"/>
+      </w:rPr>
+    </w:lvl>
+    <w:lvl w:ilvl="3" w:tentative="1">
+      <w:start w:val="1"/>
+      <w:numFmt w:val="bullet"/>
+      <w:lvlText w:val=""/>
+      <w:lvlJc w:val="left"/>
+      <w:pPr>
+        <w:tabs>
+          <w:tab w:val="num" w:pos="2880"/>
+        </w:tabs>
+        <w:ind w:left="2880" w:hanging="360"/>
+      </w:pPr>
+      <w:rPr>
+        <w:rFonts w:ascii="Wingdings" w:hAnsi="Wingdings" w:hint="default"/>
+        <w:sz w:val="20"/>
+      </w:rPr>
+    </w:lvl>
+    <w:lvl w:ilvl="4" w:tentative="1">
+      <w:start w:val="1"/>
+      <w:numFmt w:val="bullet"/>
+      <w:lvlText w:val=""/>
+      <w:lvlJc w:val="left"/>
+      <w:pPr>
+        <w:tabs>
+          <w:tab w:val="num" w:pos="3600"/>
+        </w:tabs>
+        <w:ind w:left="3600" w:hanging="360"/>
+      </w:pPr>
+      <w:rPr>
+        <w:rFonts w:ascii="Wingdings" w:hAnsi="Wingdings" w:hint="default"/>
+        <w:sz w:val="20"/>
+      </w:rPr>
+    </w:lvl>
+    <w:lvl w:ilvl="5" w:tentative="1">
+      <w:start w:val="1"/>
+      <w:numFmt w:val="bullet"/>
+      <w:lvlText w:val=""/>
+      <w:lvlJc w:val="left"/>
+      <w:pPr>
+        <w:tabs>
+          <w:tab w:val="num" w:pos="4320"/>
+        </w:tabs>
+        <w:ind w:left="4320" w:hanging="360"/>
+      </w:pPr>
+      <w:rPr>
+        <w:rFonts w:ascii="Wingdings" w:hAnsi="Wingdings" w:hint="default"/>
+        <w:sz w:val="20"/>
+      </w:rPr>
+    </w:lvl>
+    <w:lvl w:ilvl="6" w:tentative="1">
+      <w:start w:val="1"/>
+      <w:numFmt w:val="bullet"/>
+      <w:lvlText w:val=""/>
+      <w:lvlJc w:val="left"/>
+      <w:pPr>
+        <w:tabs>
+          <w:tab w:val="num" w:pos="5040"/>
+        </w:tabs>
+        <w:ind w:left="5040" w:hanging="360"/>
+      </w:pPr>
+      <w:rPr>
+        <w:rFonts w:ascii="Wingdings" w:hAnsi="Wingdings" w:hint="default"/>
+        <w:sz w:val="20"/>
+      </w:rPr>
+    </w:lvl>
+    <w:lvl w:ilvl="7" w:tentative="1">
+      <w:start w:val="1"/>
+      <w:numFmt w:val="bullet"/>
+      <w:lvlText w:val=""/>
+      <w:lvlJc w:val="left"/>
+      <w:pPr>
+        <w:tabs>
+          <w:tab w:val="num" w:pos="5760"/>
+        </w:tabs>
+        <w:ind w:left="5760" w:hanging="360"/>
+      </w:pPr>
+      <w:rPr>
+        <w:rFonts w:ascii="Wingdings" w:hAnsi="Wingdings" w:hint="default"/>
+        <w:sz w:val="20"/>
+      </w:rPr>
+    </w:lvl>
+    <w:lvl w:ilvl="8" w:tentative="1">
+      <w:start w:val="1"/>
+      <w:numFmt w:val="bullet"/>
+      <w:lvlText w:val=""/>
+      <w:lvlJc w:val="left"/>
+      <w:pPr>
+        <w:tabs>
+          <w:tab w:val="num" w:pos="6480"/>
+        </w:tabs>
+        <w:ind w:left="6480" w:hanging="360"/>
+      </w:pPr>
+      <w:rPr>
+        <w:rFonts w:ascii="Wingdings" w:hAnsi="Wingdings" w:hint="default"/>
+        <w:sz w:val="20"/>
+      </w:rPr>
+    </w:lvl>
+  </w:abstractNum>
+  <w:abstractNum w:abstractNumId="1" w15:restartNumberingAfterBreak="0">
     <w:nsid w:val="01566115"/>
     <w:multiLevelType w:val="multilevel"/>
     <w:tmpl w:val="71A2C592"/>
@@ -2500,7 +1269,7 @@
       </w:rPr>
     </w:lvl>
   </w:abstractNum>
-  <w:abstractNum w:abstractNumId="1" w15:restartNumberingAfterBreak="0">
+  <w:abstractNum w:abstractNumId="2" w15:restartNumberingAfterBreak="0">
     <w:nsid w:val="044E4E09"/>
     <w:multiLevelType w:val="multilevel"/>
     <w:tmpl w:val="EFAE78F0"/>
@@ -2649,7 +1418,7 @@
       </w:rPr>
     </w:lvl>
   </w:abstractNum>
-  <w:abstractNum w:abstractNumId="2" w15:restartNumberingAfterBreak="0">
+  <w:abstractNum w:abstractNumId="3" w15:restartNumberingAfterBreak="0">
     <w:nsid w:val="15BB6BCF"/>
     <w:multiLevelType w:val="multilevel"/>
     <w:tmpl w:val="51F6BA44"/>
@@ -2798,7 +1567,7 @@
       </w:rPr>
     </w:lvl>
   </w:abstractNum>
-  <w:abstractNum w:abstractNumId="3" w15:restartNumberingAfterBreak="0">
+  <w:abstractNum w:abstractNumId="4" w15:restartNumberingAfterBreak="0">
     <w:nsid w:val="166855FD"/>
     <w:multiLevelType w:val="multilevel"/>
     <w:tmpl w:val="170ECA74"/>
@@ -2947,7 +1716,156 @@
       </w:rPr>
     </w:lvl>
   </w:abstractNum>
-  <w:abstractNum w:abstractNumId="4" w15:restartNumberingAfterBreak="0">
+  <w:abstractNum w:abstractNumId="5" w15:restartNumberingAfterBreak="0">
+    <w:nsid w:val="16A61831"/>
+    <w:multiLevelType w:val="multilevel"/>
+    <w:tmpl w:val="9C8AC11E"/>
+    <w:lvl w:ilvl="0">
+      <w:start w:val="1"/>
+      <w:numFmt w:val="bullet"/>
+      <w:lvlText w:val=""/>
+      <w:lvlJc w:val="left"/>
+      <w:pPr>
+        <w:tabs>
+          <w:tab w:val="num" w:pos="720"/>
+        </w:tabs>
+        <w:ind w:left="720" w:hanging="360"/>
+      </w:pPr>
+      <w:rPr>
+        <w:rFonts w:ascii="Symbol" w:hAnsi="Symbol" w:hint="default"/>
+        <w:sz w:val="20"/>
+      </w:rPr>
+    </w:lvl>
+    <w:lvl w:ilvl="1" w:tentative="1">
+      <w:start w:val="1"/>
+      <w:numFmt w:val="bullet"/>
+      <w:lvlText w:val="o"/>
+      <w:lvlJc w:val="left"/>
+      <w:pPr>
+        <w:tabs>
+          <w:tab w:val="num" w:pos="1440"/>
+        </w:tabs>
+        <w:ind w:left="1440" w:hanging="360"/>
+      </w:pPr>
+      <w:rPr>
+        <w:rFonts w:ascii="Courier New" w:hAnsi="Courier New" w:hint="default"/>
+        <w:sz w:val="20"/>
+      </w:rPr>
+    </w:lvl>
+    <w:lvl w:ilvl="2" w:tentative="1">
+      <w:start w:val="1"/>
+      <w:numFmt w:val="bullet"/>
+      <w:lvlText w:val=""/>
+      <w:lvlJc w:val="left"/>
+      <w:pPr>
+        <w:tabs>
+          <w:tab w:val="num" w:pos="2160"/>
+        </w:tabs>
+        <w:ind w:left="2160" w:hanging="360"/>
+      </w:pPr>
+      <w:rPr>
+        <w:rFonts w:ascii="Wingdings" w:hAnsi="Wingdings" w:hint="default"/>
+        <w:sz w:val="20"/>
+      </w:rPr>
+    </w:lvl>
+    <w:lvl w:ilvl="3" w:tentative="1">
+      <w:start w:val="1"/>
+      <w:numFmt w:val="bullet"/>
+      <w:lvlText w:val=""/>
+      <w:lvlJc w:val="left"/>
+      <w:pPr>
+        <w:tabs>
+          <w:tab w:val="num" w:pos="2880"/>
+        </w:tabs>
+        <w:ind w:left="2880" w:hanging="360"/>
+      </w:pPr>
+      <w:rPr>
+        <w:rFonts w:ascii="Wingdings" w:hAnsi="Wingdings" w:hint="default"/>
+        <w:sz w:val="20"/>
+      </w:rPr>
+    </w:lvl>
+    <w:lvl w:ilvl="4" w:tentative="1">
+      <w:start w:val="1"/>
+      <w:numFmt w:val="bullet"/>
+      <w:lvlText w:val=""/>
+      <w:lvlJc w:val="left"/>
+      <w:pPr>
+        <w:tabs>
+          <w:tab w:val="num" w:pos="3600"/>
+        </w:tabs>
+        <w:ind w:left="3600" w:hanging="360"/>
+      </w:pPr>
+      <w:rPr>
+        <w:rFonts w:ascii="Wingdings" w:hAnsi="Wingdings" w:hint="default"/>
+        <w:sz w:val="20"/>
+      </w:rPr>
+    </w:lvl>
+    <w:lvl w:ilvl="5" w:tentative="1">
+      <w:start w:val="1"/>
+      <w:numFmt w:val="bullet"/>
+      <w:lvlText w:val=""/>
+      <w:lvlJc w:val="left"/>
+      <w:pPr>
+        <w:tabs>
+          <w:tab w:val="num" w:pos="4320"/>
+        </w:tabs>
+        <w:ind w:left="4320" w:hanging="360"/>
+      </w:pPr>
+      <w:rPr>
+        <w:rFonts w:ascii="Wingdings" w:hAnsi="Wingdings" w:hint="default"/>
+        <w:sz w:val="20"/>
+      </w:rPr>
+    </w:lvl>
+    <w:lvl w:ilvl="6" w:tentative="1">
+      <w:start w:val="1"/>
+      <w:numFmt w:val="bullet"/>
+      <w:lvlText w:val=""/>
+      <w:lvlJc w:val="left"/>
+      <w:pPr>
+        <w:tabs>
+          <w:tab w:val="num" w:pos="5040"/>
+        </w:tabs>
+        <w:ind w:left="5040" w:hanging="360"/>
+      </w:pPr>
+      <w:rPr>
+        <w:rFonts w:ascii="Wingdings" w:hAnsi="Wingdings" w:hint="default"/>
+        <w:sz w:val="20"/>
+      </w:rPr>
+    </w:lvl>
+    <w:lvl w:ilvl="7" w:tentative="1">
+      <w:start w:val="1"/>
+      <w:numFmt w:val="bullet"/>
+      <w:lvlText w:val=""/>
+      <w:lvlJc w:val="left"/>
+      <w:pPr>
+        <w:tabs>
+          <w:tab w:val="num" w:pos="5760"/>
+        </w:tabs>
+        <w:ind w:left="5760" w:hanging="360"/>
+      </w:pPr>
+      <w:rPr>
+        <w:rFonts w:ascii="Wingdings" w:hAnsi="Wingdings" w:hint="default"/>
+        <w:sz w:val="20"/>
+      </w:rPr>
+    </w:lvl>
+    <w:lvl w:ilvl="8" w:tentative="1">
+      <w:start w:val="1"/>
+      <w:numFmt w:val="bullet"/>
+      <w:lvlText w:val=""/>
+      <w:lvlJc w:val="left"/>
+      <w:pPr>
+        <w:tabs>
+          <w:tab w:val="num" w:pos="6480"/>
+        </w:tabs>
+        <w:ind w:left="6480" w:hanging="360"/>
+      </w:pPr>
+      <w:rPr>
+        <w:rFonts w:ascii="Wingdings" w:hAnsi="Wingdings" w:hint="default"/>
+        <w:sz w:val="20"/>
+      </w:rPr>
+    </w:lvl>
+  </w:abstractNum>
+  <w:abstractNum w:abstractNumId="6" w15:restartNumberingAfterBreak="0">
     <w:nsid w:val="17E86195"/>
     <w:multiLevelType w:val="multilevel"/>
     <w:tmpl w:val="CC988856"/>
@@ -3096,7 +2014,7 @@
       </w:rPr>
     </w:lvl>
   </w:abstractNum>
-  <w:abstractNum w:abstractNumId="5" w15:restartNumberingAfterBreak="0">
+  <w:abstractNum w:abstractNumId="7" w15:restartNumberingAfterBreak="0">
     <w:nsid w:val="1A961F2B"/>
     <w:multiLevelType w:val="multilevel"/>
     <w:tmpl w:val="C148929A"/>
@@ -3245,7 +2163,7 @@
       </w:rPr>
     </w:lvl>
   </w:abstractNum>
-  <w:abstractNum w:abstractNumId="6" w15:restartNumberingAfterBreak="0">
+  <w:abstractNum w:abstractNumId="8" w15:restartNumberingAfterBreak="0">
     <w:nsid w:val="1ED86FDB"/>
     <w:multiLevelType w:val="multilevel"/>
     <w:tmpl w:val="EBCA353E"/>
@@ -3394,7 +2312,156 @@
       </w:rPr>
     </w:lvl>
   </w:abstractNum>
-  <w:abstractNum w:abstractNumId="7" w15:restartNumberingAfterBreak="0">
+  <w:abstractNum w:abstractNumId="9" w15:restartNumberingAfterBreak="0">
+    <w:nsid w:val="26430845"/>
+    <w:multiLevelType w:val="multilevel"/>
+    <w:tmpl w:val="E5569252"/>
+    <w:lvl w:ilvl="0">
+      <w:start w:val="1"/>
+      <w:numFmt w:val="bullet"/>
+      <w:lvlText w:val=""/>
+      <w:lvlJc w:val="left"/>
+      <w:pPr>
+        <w:tabs>
+          <w:tab w:val="num" w:pos="720"/>
+        </w:tabs>
+        <w:ind w:left="720" w:hanging="360"/>
+      </w:pPr>
+      <w:rPr>
+        <w:rFonts w:ascii="Symbol" w:hAnsi="Symbol" w:hint="default"/>
+        <w:sz w:val="20"/>
+      </w:rPr>
+    </w:lvl>
+    <w:lvl w:ilvl="1" w:tentative="1">
+      <w:start w:val="1"/>
+      <w:numFmt w:val="bullet"/>
+      <w:lvlText w:val="o"/>
+      <w:lvlJc w:val="left"/>
+      <w:pPr>
+        <w:tabs>
+          <w:tab w:val="num" w:pos="1440"/>
+        </w:tabs>
+        <w:ind w:left="1440" w:hanging="360"/>
+      </w:pPr>
+      <w:rPr>
+        <w:rFonts w:ascii="Courier New" w:hAnsi="Courier New" w:hint="default"/>
+        <w:sz w:val="20"/>
+      </w:rPr>
+    </w:lvl>
+    <w:lvl w:ilvl="2" w:tentative="1">
+      <w:start w:val="1"/>
+      <w:numFmt w:val="bullet"/>
+      <w:lvlText w:val=""/>
+      <w:lvlJc w:val="left"/>
+      <w:pPr>
+        <w:tabs>
+          <w:tab w:val="num" w:pos="2160"/>
+        </w:tabs>
+        <w:ind w:left="2160" w:hanging="360"/>
+      </w:pPr>
+      <w:rPr>
+        <w:rFonts w:ascii="Wingdings" w:hAnsi="Wingdings" w:hint="default"/>
+        <w:sz w:val="20"/>
+      </w:rPr>
+    </w:lvl>
+    <w:lvl w:ilvl="3" w:tentative="1">
+      <w:start w:val="1"/>
+      <w:numFmt w:val="bullet"/>
+      <w:lvlText w:val=""/>
+      <w:lvlJc w:val="left"/>
+      <w:pPr>
+        <w:tabs>
+          <w:tab w:val="num" w:pos="2880"/>
+        </w:tabs>
+        <w:ind w:left="2880" w:hanging="360"/>
+      </w:pPr>
+      <w:rPr>
+        <w:rFonts w:ascii="Wingdings" w:hAnsi="Wingdings" w:hint="default"/>
+        <w:sz w:val="20"/>
+      </w:rPr>
+    </w:lvl>
+    <w:lvl w:ilvl="4" w:tentative="1">
+      <w:start w:val="1"/>
+      <w:numFmt w:val="bullet"/>
+      <w:lvlText w:val=""/>
+      <w:lvlJc w:val="left"/>
+      <w:pPr>
+        <w:tabs>
+          <w:tab w:val="num" w:pos="3600"/>
+        </w:tabs>
+        <w:ind w:left="3600" w:hanging="360"/>
+      </w:pPr>
+      <w:rPr>
+        <w:rFonts w:ascii="Wingdings" w:hAnsi="Wingdings" w:hint="default"/>
+        <w:sz w:val="20"/>
+      </w:rPr>
+    </w:lvl>
+    <w:lvl w:ilvl="5" w:tentative="1">
+      <w:start w:val="1"/>
+      <w:numFmt w:val="bullet"/>
+      <w:lvlText w:val=""/>
+      <w:lvlJc w:val="left"/>
+      <w:pPr>
+        <w:tabs>
+          <w:tab w:val="num" w:pos="4320"/>
+        </w:tabs>
+        <w:ind w:left="4320" w:hanging="360"/>
+      </w:pPr>
+      <w:rPr>
+        <w:rFonts w:ascii="Wingdings" w:hAnsi="Wingdings" w:hint="default"/>
+        <w:sz w:val="20"/>
+      </w:rPr>
+    </w:lvl>
+    <w:lvl w:ilvl="6" w:tentative="1">
+      <w:start w:val="1"/>
+      <w:numFmt w:val="bullet"/>
+      <w:lvlText w:val=""/>
+      <w:lvlJc w:val="left"/>
+      <w:pPr>
+        <w:tabs>
+          <w:tab w:val="num" w:pos="5040"/>
+        </w:tabs>
+        <w:ind w:left="5040" w:hanging="360"/>
+      </w:pPr>
+      <w:rPr>
+        <w:rFonts w:ascii="Wingdings" w:hAnsi="Wingdings" w:hint="default"/>
+        <w:sz w:val="20"/>
+      </w:rPr>
+    </w:lvl>
+    <w:lvl w:ilvl="7" w:tentative="1">
+      <w:start w:val="1"/>
+      <w:numFmt w:val="bullet"/>
+      <w:lvlText w:val=""/>
+      <w:lvlJc w:val="left"/>
+      <w:pPr>
+        <w:tabs>
+          <w:tab w:val="num" w:pos="5760"/>
+        </w:tabs>
+        <w:ind w:left="5760" w:hanging="360"/>
+      </w:pPr>
+      <w:rPr>
+        <w:rFonts w:ascii="Wingdings" w:hAnsi="Wingdings" w:hint="default"/>
+        <w:sz w:val="20"/>
+      </w:rPr>
+    </w:lvl>
+    <w:lvl w:ilvl="8" w:tentative="1">
+      <w:start w:val="1"/>
+      <w:numFmt w:val="bullet"/>
+      <w:lvlText w:val=""/>
+      <w:lvlJc w:val="left"/>
+      <w:pPr>
+        <w:tabs>
+          <w:tab w:val="num" w:pos="6480"/>
+        </w:tabs>
+        <w:ind w:left="6480" w:hanging="360"/>
+      </w:pPr>
+      <w:rPr>
+        <w:rFonts w:ascii="Wingdings" w:hAnsi="Wingdings" w:hint="default"/>
+        <w:sz w:val="20"/>
+      </w:rPr>
+    </w:lvl>
+  </w:abstractNum>
+  <w:abstractNum w:abstractNumId="10" w15:restartNumberingAfterBreak="0">
     <w:nsid w:val="267B0621"/>
     <w:multiLevelType w:val="multilevel"/>
     <w:tmpl w:val="9AC61862"/>
@@ -3543,7 +2610,7 @@
       </w:rPr>
     </w:lvl>
   </w:abstractNum>
-  <w:abstractNum w:abstractNumId="8" w15:restartNumberingAfterBreak="0">
+  <w:abstractNum w:abstractNumId="11" w15:restartNumberingAfterBreak="0">
     <w:nsid w:val="27290890"/>
     <w:multiLevelType w:val="multilevel"/>
     <w:tmpl w:val="5044C282"/>
@@ -3692,7 +2759,7 @@
       </w:rPr>
     </w:lvl>
   </w:abstractNum>
-  <w:abstractNum w:abstractNumId="9" w15:restartNumberingAfterBreak="0">
+  <w:abstractNum w:abstractNumId="12" w15:restartNumberingAfterBreak="0">
     <w:nsid w:val="2B897055"/>
     <w:multiLevelType w:val="multilevel"/>
     <w:tmpl w:val="5BF89D2E"/>
@@ -3841,7 +2908,7 @@
       </w:rPr>
     </w:lvl>
   </w:abstractNum>
-  <w:abstractNum w:abstractNumId="10" w15:restartNumberingAfterBreak="0">
+  <w:abstractNum w:abstractNumId="13" w15:restartNumberingAfterBreak="0">
     <w:nsid w:val="319E41DC"/>
     <w:multiLevelType w:val="multilevel"/>
     <w:tmpl w:val="8C6EEF96"/>
@@ -3990,7 +3057,7 @@
       </w:rPr>
     </w:lvl>
   </w:abstractNum>
-  <w:abstractNum w:abstractNumId="11" w15:restartNumberingAfterBreak="0">
+  <w:abstractNum w:abstractNumId="14" w15:restartNumberingAfterBreak="0">
     <w:nsid w:val="36A932E6"/>
     <w:multiLevelType w:val="multilevel"/>
     <w:tmpl w:val="B1FEEAA4"/>
@@ -4139,7 +3206,156 @@
       </w:rPr>
     </w:lvl>
   </w:abstractNum>
-  <w:abstractNum w:abstractNumId="12" w15:restartNumberingAfterBreak="0">
+  <w:abstractNum w:abstractNumId="15" w15:restartNumberingAfterBreak="0">
+    <w:nsid w:val="376441FC"/>
+    <w:multiLevelType w:val="multilevel"/>
+    <w:tmpl w:val="4E7C6000"/>
+    <w:lvl w:ilvl="0">
+      <w:start w:val="1"/>
+      <w:numFmt w:val="bullet"/>
+      <w:lvlText w:val=""/>
+      <w:lvlJc w:val="left"/>
+      <w:pPr>
+        <w:tabs>
+          <w:tab w:val="num" w:pos="720"/>
+        </w:tabs>
+        <w:ind w:left="720" w:hanging="360"/>
+      </w:pPr>
+      <w:rPr>
+        <w:rFonts w:ascii="Symbol" w:hAnsi="Symbol" w:hint="default"/>
+        <w:sz w:val="20"/>
+      </w:rPr>
+    </w:lvl>
+    <w:lvl w:ilvl="1" w:tentative="1">
+      <w:start w:val="1"/>
+      <w:numFmt w:val="bullet"/>
+      <w:lvlText w:val="o"/>
+      <w:lvlJc w:val="left"/>
+      <w:pPr>
+        <w:tabs>
+          <w:tab w:val="num" w:pos="1440"/>
+        </w:tabs>
+        <w:ind w:left="1440" w:hanging="360"/>
+      </w:pPr>
+      <w:rPr>
+        <w:rFonts w:ascii="Courier New" w:hAnsi="Courier New" w:hint="default"/>
+        <w:sz w:val="20"/>
+      </w:rPr>
+    </w:lvl>
+    <w:lvl w:ilvl="2" w:tentative="1">
+      <w:start w:val="1"/>
+      <w:numFmt w:val="bullet"/>
+      <w:lvlText w:val=""/>
+      <w:lvlJc w:val="left"/>
+      <w:pPr>
+        <w:tabs>
+          <w:tab w:val="num" w:pos="2160"/>
+        </w:tabs>
+        <w:ind w:left="2160" w:hanging="360"/>
+      </w:pPr>
+      <w:rPr>
+        <w:rFonts w:ascii="Wingdings" w:hAnsi="Wingdings" w:hint="default"/>
+        <w:sz w:val="20"/>
+      </w:rPr>
+    </w:lvl>
+    <w:lvl w:ilvl="3" w:tentative="1">
+      <w:start w:val="1"/>
+      <w:numFmt w:val="bullet"/>
+      <w:lvlText w:val=""/>
+      <w:lvlJc w:val="left"/>
+      <w:pPr>
+        <w:tabs>
+          <w:tab w:val="num" w:pos="2880"/>
+        </w:tabs>
+        <w:ind w:left="2880" w:hanging="360"/>
+      </w:pPr>
+      <w:rPr>
+        <w:rFonts w:ascii="Wingdings" w:hAnsi="Wingdings" w:hint="default"/>
+        <w:sz w:val="20"/>
+      </w:rPr>
+    </w:lvl>
+    <w:lvl w:ilvl="4" w:tentative="1">
+      <w:start w:val="1"/>
+      <w:numFmt w:val="bullet"/>
+      <w:lvlText w:val=""/>
+      <w:lvlJc w:val="left"/>
+      <w:pPr>
+        <w:tabs>
+          <w:tab w:val="num" w:pos="3600"/>
+        </w:tabs>
+        <w:ind w:left="3600" w:hanging="360"/>
+      </w:pPr>
+      <w:rPr>
+        <w:rFonts w:ascii="Wingdings" w:hAnsi="Wingdings" w:hint="default"/>
+        <w:sz w:val="20"/>
+      </w:rPr>
+    </w:lvl>
+    <w:lvl w:ilvl="5" w:tentative="1">
+      <w:start w:val="1"/>
+      <w:numFmt w:val="bullet"/>
+      <w:lvlText w:val=""/>
+      <w:lvlJc w:val="left"/>
+      <w:pPr>
+        <w:tabs>
+          <w:tab w:val="num" w:pos="4320"/>
+        </w:tabs>
+        <w:ind w:left="4320" w:hanging="360"/>
+      </w:pPr>
+      <w:rPr>
+        <w:rFonts w:ascii="Wingdings" w:hAnsi="Wingdings" w:hint="default"/>
+        <w:sz w:val="20"/>
+      </w:rPr>
+    </w:lvl>
+    <w:lvl w:ilvl="6" w:tentative="1">
+      <w:start w:val="1"/>
+      <w:numFmt w:val="bullet"/>
+      <w:lvlText w:val=""/>
+      <w:lvlJc w:val="left"/>
+      <w:pPr>
+        <w:tabs>
+          <w:tab w:val="num" w:pos="5040"/>
+        </w:tabs>
+        <w:ind w:left="5040" w:hanging="360"/>
+      </w:pPr>
+      <w:rPr>
+        <w:rFonts w:ascii="Wingdings" w:hAnsi="Wingdings" w:hint="default"/>
+        <w:sz w:val="20"/>
+      </w:rPr>
+    </w:lvl>
+    <w:lvl w:ilvl="7" w:tentative="1">
+      <w:start w:val="1"/>
+      <w:numFmt w:val="bullet"/>
+      <w:lvlText w:val=""/>
+      <w:lvlJc w:val="left"/>
+      <w:pPr>
+        <w:tabs>
+          <w:tab w:val="num" w:pos="5760"/>
+        </w:tabs>
+        <w:ind w:left="5760" w:hanging="360"/>
+      </w:pPr>
+      <w:rPr>
+        <w:rFonts w:ascii="Wingdings" w:hAnsi="Wingdings" w:hint="default"/>
+        <w:sz w:val="20"/>
+      </w:rPr>
+    </w:lvl>
+    <w:lvl w:ilvl="8" w:tentative="1">
+      <w:start w:val="1"/>
+      <w:numFmt w:val="bullet"/>
+      <w:lvlText w:val=""/>
+      <w:lvlJc w:val="left"/>
+      <w:pPr>
+        <w:tabs>
+          <w:tab w:val="num" w:pos="6480"/>
+        </w:tabs>
+        <w:ind w:left="6480" w:hanging="360"/>
+      </w:pPr>
+      <w:rPr>
+        <w:rFonts w:ascii="Wingdings" w:hAnsi="Wingdings" w:hint="default"/>
+        <w:sz w:val="20"/>
+      </w:rPr>
+    </w:lvl>
+  </w:abstractNum>
+  <w:abstractNum w:abstractNumId="16" w15:restartNumberingAfterBreak="0">
     <w:nsid w:val="43123DB4"/>
     <w:multiLevelType w:val="multilevel"/>
     <w:tmpl w:val="CC7655A4"/>
@@ -4288,7 +3504,7 @@
       </w:rPr>
     </w:lvl>
   </w:abstractNum>
-  <w:abstractNum w:abstractNumId="13" w15:restartNumberingAfterBreak="0">
+  <w:abstractNum w:abstractNumId="17" w15:restartNumberingAfterBreak="0">
     <w:nsid w:val="45BB65F5"/>
     <w:multiLevelType w:val="multilevel"/>
     <w:tmpl w:val="517EC232"/>
@@ -4437,7 +3653,7 @@
       </w:rPr>
     </w:lvl>
   </w:abstractNum>
-  <w:abstractNum w:abstractNumId="14" w15:restartNumberingAfterBreak="0">
+  <w:abstractNum w:abstractNumId="18" w15:restartNumberingAfterBreak="0">
     <w:nsid w:val="4C1B5A3A"/>
     <w:multiLevelType w:val="multilevel"/>
     <w:tmpl w:val="340289AE"/>
@@ -4586,7 +3802,7 @@
       </w:rPr>
     </w:lvl>
   </w:abstractNum>
-  <w:abstractNum w:abstractNumId="15" w15:restartNumberingAfterBreak="0">
+  <w:abstractNum w:abstractNumId="19" w15:restartNumberingAfterBreak="0">
     <w:nsid w:val="61814D5E"/>
     <w:multiLevelType w:val="multilevel"/>
     <w:tmpl w:val="A2E0038C"/>
@@ -4735,7 +3951,7 @@
       </w:rPr>
     </w:lvl>
   </w:abstractNum>
-  <w:abstractNum w:abstractNumId="16" w15:restartNumberingAfterBreak="0">
+  <w:abstractNum w:abstractNumId="20" w15:restartNumberingAfterBreak="0">
     <w:nsid w:val="63991F06"/>
     <w:multiLevelType w:val="multilevel"/>
     <w:tmpl w:val="CA862206"/>
@@ -4884,7 +4100,7 @@
       </w:rPr>
     </w:lvl>
   </w:abstractNum>
-  <w:abstractNum w:abstractNumId="17" w15:restartNumberingAfterBreak="0">
+  <w:abstractNum w:abstractNumId="21" w15:restartNumberingAfterBreak="0">
     <w:nsid w:val="67BE2C27"/>
     <w:multiLevelType w:val="multilevel"/>
     <w:tmpl w:val="08F03592"/>
@@ -5033,7 +4249,7 @@
       </w:rPr>
     </w:lvl>
   </w:abstractNum>
-  <w:abstractNum w:abstractNumId="18" w15:restartNumberingAfterBreak="0">
+  <w:abstractNum w:abstractNumId="22" w15:restartNumberingAfterBreak="0">
     <w:nsid w:val="71C26797"/>
     <w:multiLevelType w:val="multilevel"/>
     <w:tmpl w:val="ACDE3B3E"/>
@@ -5182,7 +4398,7 @@
       </w:rPr>
     </w:lvl>
   </w:abstractNum>
-  <w:abstractNum w:abstractNumId="19" w15:restartNumberingAfterBreak="0">
+  <w:abstractNum w:abstractNumId="23" w15:restartNumberingAfterBreak="0">
     <w:nsid w:val="7A16792E"/>
     <w:multiLevelType w:val="multilevel"/>
     <w:tmpl w:val="5BA2D338"/>
@@ -5332,64 +4548,76 @@
     </w:lvl>
   </w:abstractNum>
   <w:num w:numId="1" w16cid:durableId="2141266673">
+    <w:abstractNumId w:val="2"/>
+  </w:num>
+  <w:num w:numId="2" w16cid:durableId="1061250662">
+    <w:abstractNumId w:val="12"/>
+  </w:num>
+  <w:num w:numId="3" w16cid:durableId="1491826101">
+    <w:abstractNumId w:val="6"/>
+  </w:num>
+  <w:num w:numId="4" w16cid:durableId="1689790336">
+    <w:abstractNumId w:val="20"/>
+  </w:num>
+  <w:num w:numId="5" w16cid:durableId="1612593007">
+    <w:abstractNumId w:val="10"/>
+  </w:num>
+  <w:num w:numId="6" w16cid:durableId="866680468">
+    <w:abstractNumId w:val="19"/>
+  </w:num>
+  <w:num w:numId="7" w16cid:durableId="1018502463">
+    <w:abstractNumId w:val="17"/>
+  </w:num>
+  <w:num w:numId="8" w16cid:durableId="359623666">
+    <w:abstractNumId w:val="14"/>
+  </w:num>
+  <w:num w:numId="9" w16cid:durableId="433480844">
+    <w:abstractNumId w:val="22"/>
+  </w:num>
+  <w:num w:numId="10" w16cid:durableId="2051877374">
+    <w:abstractNumId w:val="8"/>
+  </w:num>
+  <w:num w:numId="11" w16cid:durableId="82265434">
+    <w:abstractNumId w:val="16"/>
+  </w:num>
+  <w:num w:numId="12" w16cid:durableId="956175564">
+    <w:abstractNumId w:val="18"/>
+  </w:num>
+  <w:num w:numId="13" w16cid:durableId="827483243">
+    <w:abstractNumId w:val="3"/>
+  </w:num>
+  <w:num w:numId="14" w16cid:durableId="1589535235">
+    <w:abstractNumId w:val="7"/>
+  </w:num>
+  <w:num w:numId="15" w16cid:durableId="1284533124">
+    <w:abstractNumId w:val="21"/>
+  </w:num>
+  <w:num w:numId="16" w16cid:durableId="1593007251">
+    <w:abstractNumId w:val="23"/>
+  </w:num>
+  <w:num w:numId="17" w16cid:durableId="67577464">
+    <w:abstractNumId w:val="13"/>
+  </w:num>
+  <w:num w:numId="18" w16cid:durableId="1956403066">
     <w:abstractNumId w:val="1"/>
   </w:num>
-  <w:num w:numId="2" w16cid:durableId="1061250662">
+  <w:num w:numId="19" w16cid:durableId="982471161">
+    <w:abstractNumId w:val="11"/>
+  </w:num>
+  <w:num w:numId="20" w16cid:durableId="588781465">
+    <w:abstractNumId w:val="4"/>
+  </w:num>
+  <w:num w:numId="21" w16cid:durableId="1872960857">
     <w:abstractNumId w:val="9"/>
   </w:num>
-  <w:num w:numId="3" w16cid:durableId="1491826101">
-    <w:abstractNumId w:val="4"/>
+  <w:num w:numId="22" w16cid:durableId="684745792">
+    <w:abstractNumId w:val="5"/>
   </w:num>
-  <w:num w:numId="4" w16cid:durableId="1689790336">
-    <w:abstractNumId w:val="16"/>
-  </w:num>
-  <w:num w:numId="5" w16cid:durableId="1612593007">
-    <w:abstractNumId w:val="7"/>
-  </w:num>
-  <w:num w:numId="6" w16cid:durableId="866680468">
+  <w:num w:numId="23" w16cid:durableId="605844367">
     <w:abstractNumId w:val="15"/>
   </w:num>
-  <w:num w:numId="7" w16cid:durableId="1018502463">
-    <w:abstractNumId w:val="13"/>
-  </w:num>
-  <w:num w:numId="8" w16cid:durableId="359623666">
-    <w:abstractNumId w:val="11"/>
-  </w:num>
-  <w:num w:numId="9" w16cid:durableId="433480844">
-    <w:abstractNumId w:val="18"/>
-  </w:num>
-  <w:num w:numId="10" w16cid:durableId="2051877374">
-    <w:abstractNumId w:val="6"/>
-  </w:num>
-  <w:num w:numId="11" w16cid:durableId="82265434">
-    <w:abstractNumId w:val="12"/>
-  </w:num>
-  <w:num w:numId="12" w16cid:durableId="956175564">
-    <w:abstractNumId w:val="14"/>
-  </w:num>
-  <w:num w:numId="13" w16cid:durableId="827483243">
-    <w:abstractNumId w:val="2"/>
-  </w:num>
-  <w:num w:numId="14" w16cid:durableId="1589535235">
-    <w:abstractNumId w:val="5"/>
-  </w:num>
-  <w:num w:numId="15" w16cid:durableId="1284533124">
-    <w:abstractNumId w:val="17"/>
-  </w:num>
-  <w:num w:numId="16" w16cid:durableId="1593007251">
-    <w:abstractNumId w:val="19"/>
-  </w:num>
-  <w:num w:numId="17" w16cid:durableId="67577464">
-    <w:abstractNumId w:val="10"/>
-  </w:num>
-  <w:num w:numId="18" w16cid:durableId="1956403066">
+  <w:num w:numId="24" w16cid:durableId="1099446032">
     <w:abstractNumId w:val="0"/>
-  </w:num>
-  <w:num w:numId="19" w16cid:durableId="982471161">
-    <w:abstractNumId w:val="8"/>
-  </w:num>
-  <w:num w:numId="20" w16cid:durableId="588781465">
-    <w:abstractNumId w:val="3"/>
   </w:num>
 </w:numbering>
 </file>
@@ -6310,6 +5538,41 @@
       <w:spacing w:val="5"/>
     </w:rPr>
   </w:style>
+  <w:style w:type="character" w:styleId="Hyperlink">
+    <w:name w:val="Hyperlink"/>
+    <w:basedOn w:val="DefaultParagraphFont"/>
+    <w:uiPriority w:val="99"/>
+    <w:unhideWhenUsed/>
+    <w:rsid w:val="00F716B5"/>
+    <w:rPr>
+      <w:color w:val="467886" w:themeColor="hyperlink"/>
+      <w:u w:val="single"/>
+    </w:rPr>
+  </w:style>
+  <w:style w:type="character" w:styleId="UnresolvedMention">
+    <w:name w:val="Unresolved Mention"/>
+    <w:basedOn w:val="DefaultParagraphFont"/>
+    <w:uiPriority w:val="99"/>
+    <w:semiHidden/>
+    <w:unhideWhenUsed/>
+    <w:rsid w:val="00F716B5"/>
+    <w:rPr>
+      <w:color w:val="605E5C"/>
+      <w:shd w:val="clear" w:color="auto" w:fill="E1DFDD"/>
+    </w:rPr>
+  </w:style>
+  <w:style w:type="character" w:styleId="FollowedHyperlink">
+    <w:name w:val="FollowedHyperlink"/>
+    <w:basedOn w:val="DefaultParagraphFont"/>
+    <w:uiPriority w:val="99"/>
+    <w:semiHidden/>
+    <w:unhideWhenUsed/>
+    <w:rsid w:val="00F716B5"/>
+    <w:rPr>
+      <w:color w:val="96607D" w:themeColor="followedHyperlink"/>
+      <w:u w:val="single"/>
+    </w:rPr>
+  </w:style>
 </w:styles>
 </file>
 

</xml_diff>